<commit_message>
add two case for comparing process
</commit_message>
<xml_diff>
--- a/UseCases.docx
+++ b/UseCases.docx
@@ -1,6 +1,6 @@
 
 <file path=word/document.xml><?xml version="1.0" encoding="utf-8"?>
-<w:document xmlns:wpc="http://schemas.microsoft.com/office/word/2010/wordprocessingCanvas" xmlns:cx="http://schemas.microsoft.com/office/drawing/2014/chartex" xmlns:cx1="http://schemas.microsoft.com/office/drawing/2015/9/8/chartex" xmlns:cx2="http://schemas.microsoft.com/office/drawing/2015/10/21/chartex" xmlns:cx3="http://schemas.microsoft.com/office/drawing/2016/5/9/chartex" xmlns:cx4="http://schemas.microsoft.com/office/drawing/2016/5/10/chartex" xmlns:cx5="http://schemas.microsoft.com/office/drawing/2016/5/11/chartex" xmlns:cx6="http://schemas.microsoft.com/office/drawing/2016/5/12/chartex" xmlns:cx7="http://schemas.microsoft.com/office/drawing/2016/5/13/chartex" xmlns:cx8="http://schemas.microsoft.com/office/drawing/2016/5/14/chartex" xmlns:mc="http://schemas.openxmlformats.org/markup-compatibility/2006" xmlns:aink="http://schemas.microsoft.com/office/drawing/2016/ink" xmlns:am3d="http://schemas.microsoft.com/office/drawing/2017/model3d" xmlns:o="urn:schemas-microsoft-com:office:office" xmlns:r="http://schemas.openxmlformats.org/officeDocument/2006/relationships" xmlns:m="http://schemas.openxmlformats.org/officeDocument/2006/math" xmlns:v="urn:schemas-microsoft-com:vml" xmlns:wp14="http://schemas.microsoft.com/office/word/2010/wordprocessingDrawing" xmlns:wp="http://schemas.openxmlformats.org/drawingml/2006/wordprocessingDrawing" xmlns:w10="urn:schemas-microsoft-com:office:word" xmlns:w="http://schemas.openxmlformats.org/wordprocessingml/2006/main" xmlns:w14="http://schemas.microsoft.com/office/word/2010/wordml" xmlns:w15="http://schemas.microsoft.com/office/word/2012/wordml" xmlns:w16cid="http://schemas.microsoft.com/office/word/2016/wordml/cid" xmlns:w16se="http://schemas.microsoft.com/office/word/2015/wordml/symex" xmlns:wpg="http://schemas.microsoft.com/office/word/2010/wordprocessingGroup" xmlns:wpi="http://schemas.microsoft.com/office/word/2010/wordprocessingInk" xmlns:wne="http://schemas.microsoft.com/office/word/2006/wordml" xmlns:wps="http://schemas.microsoft.com/office/word/2010/wordprocessingShape" mc:Ignorable="w14 w15 w16se w16cid wp14">
+<w:document xmlns:wpc="http://schemas.microsoft.com/office/word/2010/wordprocessingCanvas" xmlns:mo="http://schemas.microsoft.com/office/mac/office/2008/main" xmlns:mc="http://schemas.openxmlformats.org/markup-compatibility/2006" xmlns:mv="urn:schemas-microsoft-com:mac:vml" xmlns:o="urn:schemas-microsoft-com:office:office" xmlns:r="http://schemas.openxmlformats.org/officeDocument/2006/relationships" xmlns:m="http://schemas.openxmlformats.org/officeDocument/2006/math" xmlns:v="urn:schemas-microsoft-com:vml" xmlns:wp14="http://schemas.microsoft.com/office/word/2010/wordprocessingDrawing" xmlns:wp="http://schemas.openxmlformats.org/drawingml/2006/wordprocessingDrawing" xmlns:w10="urn:schemas-microsoft-com:office:word" xmlns:w="http://schemas.openxmlformats.org/wordprocessingml/2006/main" xmlns:w14="http://schemas.microsoft.com/office/word/2010/wordml" xmlns:w15="http://schemas.microsoft.com/office/word/2012/wordml" xmlns:wpg="http://schemas.microsoft.com/office/word/2010/wordprocessingGroup" xmlns:wpi="http://schemas.microsoft.com/office/word/2010/wordprocessingInk" xmlns:wne="http://schemas.microsoft.com/office/word/2006/wordml" xmlns:wps="http://schemas.microsoft.com/office/word/2010/wordprocessingShape" mc:Ignorable="w14 w15 wp14">
   <w:body>
     <w:p/>
     <w:p>
@@ -2115,8 +2115,6 @@
               </w:rPr>
               <w:t xml:space="preserve">The server schedules running the comparison to the Java module running the comparison </w:t>
             </w:r>
-            <w:bookmarkStart w:id="0" w:name="_GoBack"/>
-            <w:bookmarkEnd w:id="0"/>
             <w:r>
               <w:rPr>
                 <w:rFonts w:ascii="Times New Roman" w:eastAsia="Times New Roman" w:hAnsi="Times New Roman" w:cs="Times New Roman"/>
@@ -2213,6 +2211,1228 @@
         </w:tc>
       </w:tr>
     </w:tbl>
+    <w:p/>
+    <w:p>
+      <w:r>
+        <w:t>Case 5</w:t>
+      </w:r>
+      <w:r>
+        <w:t>:</w:t>
+      </w:r>
+    </w:p>
+    <w:p/>
+    <w:tbl>
+      <w:tblPr>
+        <w:tblW w:w="9737" w:type="dxa"/>
+        <w:tblCellMar>
+          <w:top w:w="15" w:type="dxa"/>
+          <w:left w:w="15" w:type="dxa"/>
+          <w:bottom w:w="15" w:type="dxa"/>
+          <w:right w:w="15" w:type="dxa"/>
+        </w:tblCellMar>
+        <w:tblLook w:val="04A0" w:firstRow="1" w:lastRow="0" w:firstColumn="1" w:lastColumn="0" w:noHBand="0" w:noVBand="1"/>
+      </w:tblPr>
+      <w:tblGrid>
+        <w:gridCol w:w="1583"/>
+        <w:gridCol w:w="8154"/>
+      </w:tblGrid>
+      <w:tr>
+        <w:trPr>
+          <w:trHeight w:val="410"/>
+        </w:trPr>
+        <w:tc>
+          <w:tcPr>
+            <w:tcW w:w="0" w:type="auto"/>
+            <w:tcBorders>
+              <w:top w:val="single" w:sz="4" w:space="0" w:color="000000"/>
+              <w:left w:val="single" w:sz="4" w:space="0" w:color="000000"/>
+              <w:bottom w:val="single" w:sz="4" w:space="0" w:color="000000"/>
+              <w:right w:val="single" w:sz="4" w:space="0" w:color="000000"/>
+            </w:tcBorders>
+            <w:vAlign w:val="center"/>
+            <w:hideMark/>
+          </w:tcPr>
+          <w:p>
+            <w:pPr>
+              <w:spacing w:before="100" w:beforeAutospacing="1" w:after="100" w:afterAutospacing="1"/>
+              <w:rPr>
+                <w:rFonts w:ascii="Times New Roman" w:eastAsia="Times New Roman" w:hAnsi="Times New Roman" w:cs="Times New Roman"/>
+              </w:rPr>
+            </w:pPr>
+            <w:r>
+              <w:rPr>
+                <w:rFonts w:ascii="Calibri" w:eastAsia="Times New Roman" w:hAnsi="Calibri" w:cs="Calibri"/>
+                <w:b/>
+                <w:bCs/>
+              </w:rPr>
+              <w:t xml:space="preserve">Use Case: </w:t>
+            </w:r>
+          </w:p>
+        </w:tc>
+        <w:tc>
+          <w:tcPr>
+            <w:tcW w:w="0" w:type="auto"/>
+            <w:tcBorders>
+              <w:top w:val="single" w:sz="4" w:space="0" w:color="000000"/>
+              <w:left w:val="single" w:sz="4" w:space="0" w:color="000000"/>
+              <w:bottom w:val="single" w:sz="4" w:space="0" w:color="000000"/>
+              <w:right w:val="single" w:sz="4" w:space="0" w:color="000000"/>
+            </w:tcBorders>
+            <w:vAlign w:val="center"/>
+            <w:hideMark/>
+          </w:tcPr>
+          <w:p>
+            <w:pPr>
+              <w:spacing w:before="100" w:beforeAutospacing="1" w:after="100" w:afterAutospacing="1"/>
+              <w:rPr>
+                <w:rFonts w:ascii="Times New Roman" w:eastAsia="Times New Roman" w:hAnsi="Times New Roman" w:cs="Times New Roman"/>
+              </w:rPr>
+            </w:pPr>
+            <w:r>
+              <w:rPr>
+                <w:rFonts w:ascii="Times New Roman" w:eastAsia="Times New Roman" w:hAnsi="Times New Roman" w:cs="Times New Roman"/>
+              </w:rPr>
+              <w:t xml:space="preserve">The system retrieve two files from different project </w:t>
+            </w:r>
+          </w:p>
+        </w:tc>
+      </w:tr>
+      <w:tr>
+        <w:trPr>
+          <w:trHeight w:val="392"/>
+        </w:trPr>
+        <w:tc>
+          <w:tcPr>
+            <w:tcW w:w="0" w:type="auto"/>
+            <w:tcBorders>
+              <w:top w:val="single" w:sz="4" w:space="0" w:color="000000"/>
+              <w:left w:val="single" w:sz="4" w:space="0" w:color="000000"/>
+              <w:bottom w:val="single" w:sz="4" w:space="0" w:color="000000"/>
+              <w:right w:val="single" w:sz="4" w:space="0" w:color="000000"/>
+            </w:tcBorders>
+            <w:vAlign w:val="center"/>
+            <w:hideMark/>
+          </w:tcPr>
+          <w:p>
+            <w:pPr>
+              <w:spacing w:before="100" w:beforeAutospacing="1" w:after="100" w:afterAutospacing="1"/>
+              <w:rPr>
+                <w:rFonts w:ascii="Times New Roman" w:eastAsia="Times New Roman" w:hAnsi="Times New Roman" w:cs="Times New Roman"/>
+              </w:rPr>
+            </w:pPr>
+            <w:r>
+              <w:rPr>
+                <w:rFonts w:ascii="Calibri" w:eastAsia="Times New Roman" w:hAnsi="Calibri" w:cs="Calibri"/>
+                <w:b/>
+                <w:bCs/>
+              </w:rPr>
+              <w:t xml:space="preserve">Primary Actor: </w:t>
+            </w:r>
+          </w:p>
+        </w:tc>
+        <w:tc>
+          <w:tcPr>
+            <w:tcW w:w="0" w:type="auto"/>
+            <w:tcBorders>
+              <w:top w:val="single" w:sz="4" w:space="0" w:color="000000"/>
+              <w:left w:val="single" w:sz="4" w:space="0" w:color="000000"/>
+              <w:bottom w:val="single" w:sz="4" w:space="0" w:color="000000"/>
+              <w:right w:val="single" w:sz="4" w:space="0" w:color="000000"/>
+            </w:tcBorders>
+            <w:vAlign w:val="center"/>
+            <w:hideMark/>
+          </w:tcPr>
+          <w:p>
+            <w:pPr>
+              <w:spacing w:before="100" w:beforeAutospacing="1" w:after="100" w:afterAutospacing="1"/>
+              <w:rPr>
+                <w:rFonts w:ascii="Times New Roman" w:eastAsia="Times New Roman" w:hAnsi="Times New Roman" w:cs="Times New Roman"/>
+              </w:rPr>
+            </w:pPr>
+            <w:r>
+              <w:rPr>
+                <w:rFonts w:ascii="TimesNewRomanPSMT" w:eastAsia="Times New Roman" w:hAnsi="TimesNewRomanPSMT" w:cs="Times New Roman"/>
+              </w:rPr>
+              <w:t>System</w:t>
+            </w:r>
+          </w:p>
+        </w:tc>
+      </w:tr>
+      <w:tr>
+        <w:trPr>
+          <w:trHeight w:val="802"/>
+        </w:trPr>
+        <w:tc>
+          <w:tcPr>
+            <w:tcW w:w="0" w:type="auto"/>
+            <w:tcBorders>
+              <w:top w:val="single" w:sz="4" w:space="0" w:color="000000"/>
+              <w:left w:val="single" w:sz="4" w:space="0" w:color="000000"/>
+              <w:bottom w:val="single" w:sz="4" w:space="0" w:color="000000"/>
+              <w:right w:val="single" w:sz="4" w:space="0" w:color="000000"/>
+            </w:tcBorders>
+            <w:vAlign w:val="center"/>
+            <w:hideMark/>
+          </w:tcPr>
+          <w:p>
+            <w:pPr>
+              <w:spacing w:before="100" w:beforeAutospacing="1" w:after="100" w:afterAutospacing="1"/>
+              <w:rPr>
+                <w:rFonts w:ascii="Times New Roman" w:eastAsia="Times New Roman" w:hAnsi="Times New Roman" w:cs="Times New Roman"/>
+              </w:rPr>
+            </w:pPr>
+            <w:r>
+              <w:rPr>
+                <w:rFonts w:ascii="Calibri" w:eastAsia="Times New Roman" w:hAnsi="Calibri" w:cs="Calibri"/>
+                <w:b/>
+                <w:bCs/>
+              </w:rPr>
+              <w:t xml:space="preserve">Goal in Context: </w:t>
+            </w:r>
+          </w:p>
+        </w:tc>
+        <w:tc>
+          <w:tcPr>
+            <w:tcW w:w="0" w:type="auto"/>
+            <w:tcBorders>
+              <w:top w:val="single" w:sz="4" w:space="0" w:color="000000"/>
+              <w:left w:val="single" w:sz="4" w:space="0" w:color="000000"/>
+              <w:bottom w:val="single" w:sz="4" w:space="0" w:color="000000"/>
+              <w:right w:val="single" w:sz="4" w:space="0" w:color="000000"/>
+            </w:tcBorders>
+            <w:vAlign w:val="center"/>
+            <w:hideMark/>
+          </w:tcPr>
+          <w:p>
+            <w:pPr>
+              <w:spacing w:before="100" w:beforeAutospacing="1" w:after="100" w:afterAutospacing="1"/>
+              <w:rPr>
+                <w:rFonts w:ascii="TimesNewRomanPSMT" w:eastAsia="Times New Roman" w:hAnsi="TimesNewRomanPSMT" w:cs="Times New Roman"/>
+              </w:rPr>
+            </w:pPr>
+            <w:r>
+              <w:rPr>
+                <w:rFonts w:ascii="TimesNewRomanPSMT" w:eastAsia="Times New Roman" w:hAnsi="TimesNewRomanPSMT" w:cs="Times New Roman"/>
+              </w:rPr>
+              <w:t xml:space="preserve">The goal is to </w:t>
+            </w:r>
+            <w:r>
+              <w:rPr>
+                <w:rFonts w:ascii="TimesNewRomanPSMT" w:eastAsia="Times New Roman" w:hAnsi="TimesNewRomanPSMT" w:cs="Times New Roman"/>
+              </w:rPr>
+              <w:t>return</w:t>
+            </w:r>
+            <w:r>
+              <w:rPr>
+                <w:rFonts w:ascii="TimesNewRomanPSMT" w:eastAsia="Times New Roman" w:hAnsi="TimesNewRomanPSMT" w:cs="Times New Roman"/>
+              </w:rPr>
+              <w:t xml:space="preserve"> most similar files from different </w:t>
+            </w:r>
+            <w:r>
+              <w:rPr>
+                <w:rFonts w:ascii="TimesNewRomanPSMT" w:eastAsia="Times New Roman" w:hAnsi="TimesNewRomanPSMT" w:cs="Times New Roman"/>
+              </w:rPr>
+              <w:t>folder</w:t>
+            </w:r>
+            <w:r>
+              <w:rPr>
+                <w:rFonts w:ascii="TimesNewRomanPSMT" w:eastAsia="Times New Roman" w:hAnsi="TimesNewRomanPSMT" w:cs="Times New Roman"/>
+              </w:rPr>
+              <w:t xml:space="preserve"> </w:t>
+            </w:r>
+          </w:p>
+        </w:tc>
+      </w:tr>
+      <w:tr>
+        <w:trPr>
+          <w:trHeight w:val="410"/>
+        </w:trPr>
+        <w:tc>
+          <w:tcPr>
+            <w:tcW w:w="0" w:type="auto"/>
+            <w:tcBorders>
+              <w:top w:val="single" w:sz="4" w:space="0" w:color="000000"/>
+              <w:left w:val="single" w:sz="4" w:space="0" w:color="000000"/>
+              <w:bottom w:val="single" w:sz="4" w:space="0" w:color="000000"/>
+              <w:right w:val="single" w:sz="4" w:space="0" w:color="000000"/>
+            </w:tcBorders>
+            <w:vAlign w:val="center"/>
+            <w:hideMark/>
+          </w:tcPr>
+          <w:p>
+            <w:pPr>
+              <w:spacing w:before="100" w:beforeAutospacing="1" w:after="100" w:afterAutospacing="1"/>
+              <w:rPr>
+                <w:rFonts w:ascii="Times New Roman" w:eastAsia="Times New Roman" w:hAnsi="Times New Roman" w:cs="Times New Roman"/>
+              </w:rPr>
+            </w:pPr>
+            <w:r>
+              <w:rPr>
+                <w:rFonts w:ascii="Calibri" w:eastAsia="Times New Roman" w:hAnsi="Calibri" w:cs="Calibri"/>
+                <w:b/>
+                <w:bCs/>
+              </w:rPr>
+              <w:t xml:space="preserve">Preconditions: </w:t>
+            </w:r>
+          </w:p>
+        </w:tc>
+        <w:tc>
+          <w:tcPr>
+            <w:tcW w:w="0" w:type="auto"/>
+            <w:tcBorders>
+              <w:top w:val="single" w:sz="4" w:space="0" w:color="000000"/>
+              <w:left w:val="single" w:sz="4" w:space="0" w:color="000000"/>
+              <w:bottom w:val="single" w:sz="4" w:space="0" w:color="000000"/>
+              <w:right w:val="single" w:sz="4" w:space="0" w:color="000000"/>
+            </w:tcBorders>
+            <w:vAlign w:val="center"/>
+            <w:hideMark/>
+          </w:tcPr>
+          <w:p>
+            <w:pPr>
+              <w:spacing w:before="100" w:beforeAutospacing="1" w:after="100" w:afterAutospacing="1"/>
+              <w:rPr>
+                <w:rFonts w:ascii="Times New Roman" w:eastAsia="Times New Roman" w:hAnsi="Times New Roman" w:cs="Times New Roman"/>
+              </w:rPr>
+            </w:pPr>
+            <w:r>
+              <w:rPr>
+                <w:rFonts w:ascii="TimesNewRomanPSMT" w:eastAsia="Times New Roman" w:hAnsi="TimesNewRomanPSMT" w:cs="Times New Roman"/>
+              </w:rPr>
+              <w:t>The compare button triggered by the user</w:t>
+            </w:r>
+            <w:r>
+              <w:rPr>
+                <w:rFonts w:ascii="TimesNewRomanPSMT" w:eastAsia="Times New Roman" w:hAnsi="TimesNewRomanPSMT" w:cs="Times New Roman"/>
+              </w:rPr>
+              <w:t xml:space="preserve"> </w:t>
+            </w:r>
+          </w:p>
+        </w:tc>
+      </w:tr>
+      <w:tr>
+        <w:trPr>
+          <w:trHeight w:val="392"/>
+        </w:trPr>
+        <w:tc>
+          <w:tcPr>
+            <w:tcW w:w="0" w:type="auto"/>
+            <w:tcBorders>
+              <w:top w:val="single" w:sz="4" w:space="0" w:color="000000"/>
+              <w:left w:val="single" w:sz="4" w:space="0" w:color="000000"/>
+              <w:bottom w:val="single" w:sz="4" w:space="0" w:color="000000"/>
+              <w:right w:val="single" w:sz="4" w:space="0" w:color="000000"/>
+            </w:tcBorders>
+            <w:vAlign w:val="center"/>
+            <w:hideMark/>
+          </w:tcPr>
+          <w:p>
+            <w:pPr>
+              <w:spacing w:before="100" w:beforeAutospacing="1" w:after="100" w:afterAutospacing="1"/>
+              <w:rPr>
+                <w:rFonts w:ascii="Times New Roman" w:eastAsia="Times New Roman" w:hAnsi="Times New Roman" w:cs="Times New Roman"/>
+              </w:rPr>
+            </w:pPr>
+            <w:r>
+              <w:rPr>
+                <w:rFonts w:ascii="Calibri" w:eastAsia="Times New Roman" w:hAnsi="Calibri" w:cs="Calibri"/>
+                <w:b/>
+                <w:bCs/>
+              </w:rPr>
+              <w:t xml:space="preserve">Trigger: </w:t>
+            </w:r>
+          </w:p>
+        </w:tc>
+        <w:tc>
+          <w:tcPr>
+            <w:tcW w:w="0" w:type="auto"/>
+            <w:tcBorders>
+              <w:top w:val="single" w:sz="4" w:space="0" w:color="000000"/>
+              <w:left w:val="single" w:sz="4" w:space="0" w:color="000000"/>
+              <w:bottom w:val="single" w:sz="4" w:space="0" w:color="000000"/>
+              <w:right w:val="single" w:sz="4" w:space="0" w:color="000000"/>
+            </w:tcBorders>
+            <w:vAlign w:val="center"/>
+            <w:hideMark/>
+          </w:tcPr>
+          <w:p>
+            <w:pPr>
+              <w:spacing w:before="100" w:beforeAutospacing="1" w:after="100" w:afterAutospacing="1"/>
+              <w:rPr>
+                <w:rFonts w:ascii="Times New Roman" w:eastAsia="Times New Roman" w:hAnsi="Times New Roman" w:cs="Times New Roman"/>
+              </w:rPr>
+            </w:pPr>
+            <w:r>
+              <w:rPr>
+                <w:rFonts w:ascii="TimesNewRomanPSMT" w:eastAsia="Times New Roman" w:hAnsi="TimesNewRomanPSMT" w:cs="Times New Roman"/>
+              </w:rPr>
+              <w:t xml:space="preserve">The </w:t>
+            </w:r>
+            <w:r>
+              <w:rPr>
+                <w:rFonts w:ascii="TimesNewRomanPSMT" w:eastAsia="Times New Roman" w:hAnsi="TimesNewRomanPSMT" w:cs="Times New Roman"/>
+              </w:rPr>
+              <w:t>system send order for comparing</w:t>
+            </w:r>
+            <w:r>
+              <w:rPr>
+                <w:rFonts w:ascii="TimesNewRomanPSMT" w:eastAsia="Times New Roman" w:hAnsi="TimesNewRomanPSMT" w:cs="Times New Roman"/>
+              </w:rPr>
+              <w:t xml:space="preserve"> from the client</w:t>
+            </w:r>
+            <w:r>
+              <w:rPr>
+                <w:rFonts w:ascii="TimesNewRomanPSMT" w:eastAsia="Times New Roman" w:hAnsi="TimesNewRomanPSMT" w:cs="Times New Roman"/>
+              </w:rPr>
+              <w:t xml:space="preserve"> </w:t>
+            </w:r>
+            <w:r>
+              <w:rPr>
+                <w:rFonts w:ascii="TimesNewRomanPSMT" w:eastAsia="Times New Roman" w:hAnsi="TimesNewRomanPSMT" w:cs="Times New Roman"/>
+              </w:rPr>
+              <w:t>to the server</w:t>
+            </w:r>
+          </w:p>
+        </w:tc>
+      </w:tr>
+      <w:tr>
+        <w:trPr>
+          <w:trHeight w:val="766"/>
+        </w:trPr>
+        <w:tc>
+          <w:tcPr>
+            <w:tcW w:w="0" w:type="auto"/>
+            <w:tcBorders>
+              <w:top w:val="single" w:sz="4" w:space="0" w:color="000000"/>
+              <w:left w:val="single" w:sz="4" w:space="0" w:color="000000"/>
+              <w:bottom w:val="single" w:sz="4" w:space="0" w:color="000000"/>
+              <w:right w:val="single" w:sz="4" w:space="0" w:color="000000"/>
+            </w:tcBorders>
+            <w:vAlign w:val="center"/>
+            <w:hideMark/>
+          </w:tcPr>
+          <w:p>
+            <w:pPr>
+              <w:spacing w:before="100" w:beforeAutospacing="1" w:after="100" w:afterAutospacing="1"/>
+              <w:rPr>
+                <w:rFonts w:ascii="Times New Roman" w:eastAsia="Times New Roman" w:hAnsi="Times New Roman" w:cs="Times New Roman"/>
+              </w:rPr>
+            </w:pPr>
+            <w:r>
+              <w:rPr>
+                <w:rFonts w:ascii="Calibri" w:eastAsia="Times New Roman" w:hAnsi="Calibri" w:cs="Calibri"/>
+                <w:b/>
+                <w:bCs/>
+              </w:rPr>
+              <w:t xml:space="preserve">Scenario: </w:t>
+            </w:r>
+          </w:p>
+        </w:tc>
+        <w:tc>
+          <w:tcPr>
+            <w:tcW w:w="0" w:type="auto"/>
+            <w:tcBorders>
+              <w:top w:val="single" w:sz="4" w:space="0" w:color="000000"/>
+              <w:left w:val="single" w:sz="4" w:space="0" w:color="000000"/>
+              <w:bottom w:val="single" w:sz="4" w:space="0" w:color="000000"/>
+              <w:right w:val="single" w:sz="4" w:space="0" w:color="000000"/>
+            </w:tcBorders>
+            <w:vAlign w:val="center"/>
+            <w:hideMark/>
+          </w:tcPr>
+          <w:p>
+            <w:pPr>
+              <w:pStyle w:val="ListParagraph"/>
+              <w:numPr>
+                <w:ilvl w:val="0"/>
+                <w:numId w:val="11"/>
+              </w:numPr>
+              <w:spacing w:before="100" w:beforeAutospacing="1" w:after="100" w:afterAutospacing="1"/>
+              <w:rPr>
+                <w:rFonts w:ascii="Times New Roman" w:eastAsia="Times New Roman" w:hAnsi="Times New Roman" w:cs="Times New Roman"/>
+              </w:rPr>
+            </w:pPr>
+            <w:r>
+              <w:rPr>
+                <w:rFonts w:ascii="Times New Roman" w:eastAsia="Times New Roman" w:hAnsi="Times New Roman" w:cs="Times New Roman"/>
+              </w:rPr>
+              <w:t xml:space="preserve">Once the client successfully uploads the files to the server </w:t>
+            </w:r>
+          </w:p>
+          <w:p>
+            <w:pPr>
+              <w:pStyle w:val="ListParagraph"/>
+              <w:numPr>
+                <w:ilvl w:val="0"/>
+                <w:numId w:val="11"/>
+              </w:numPr>
+              <w:spacing w:before="100" w:beforeAutospacing="1" w:after="100" w:afterAutospacing="1"/>
+              <w:rPr>
+                <w:rFonts w:ascii="Times New Roman" w:eastAsia="Times New Roman" w:hAnsi="Times New Roman" w:cs="Times New Roman"/>
+              </w:rPr>
+            </w:pPr>
+            <w:r>
+              <w:rPr>
+                <w:rFonts w:ascii="Times New Roman" w:eastAsia="Times New Roman" w:hAnsi="Times New Roman" w:cs="Times New Roman"/>
+              </w:rPr>
+              <w:t xml:space="preserve">The server schedules running the </w:t>
+            </w:r>
+            <w:r>
+              <w:rPr>
+                <w:rFonts w:ascii="Times New Roman" w:eastAsia="Times New Roman" w:hAnsi="Times New Roman" w:cs="Times New Roman"/>
+              </w:rPr>
+              <w:t>extract keyword module</w:t>
+            </w:r>
+            <w:r>
+              <w:rPr>
+                <w:rFonts w:ascii="Times New Roman" w:eastAsia="Times New Roman" w:hAnsi="Times New Roman" w:cs="Times New Roman"/>
+              </w:rPr>
+              <w:t xml:space="preserve"> </w:t>
+            </w:r>
+            <w:r>
+              <w:rPr>
+                <w:rFonts w:ascii="Times New Roman" w:eastAsia="Times New Roman" w:hAnsi="Times New Roman" w:cs="Times New Roman"/>
+              </w:rPr>
+              <w:t>and</w:t>
+            </w:r>
+            <w:r>
+              <w:rPr>
+                <w:rFonts w:ascii="Times New Roman" w:eastAsia="Times New Roman" w:hAnsi="Times New Roman" w:cs="Times New Roman"/>
+              </w:rPr>
+              <w:t xml:space="preserve"> the comparison logic</w:t>
+            </w:r>
+            <w:r>
+              <w:rPr>
+                <w:rFonts w:ascii="Times New Roman" w:eastAsia="Times New Roman" w:hAnsi="Times New Roman" w:cs="Times New Roman"/>
+              </w:rPr>
+              <w:t xml:space="preserve"> for keyword </w:t>
+            </w:r>
+            <w:r>
+              <w:rPr>
+                <w:rFonts w:ascii="Times New Roman" w:eastAsia="Times New Roman" w:hAnsi="Times New Roman" w:cs="Times New Roman"/>
+              </w:rPr>
+              <w:t>.</w:t>
+            </w:r>
+          </w:p>
+        </w:tc>
+      </w:tr>
+      <w:tr>
+        <w:trPr>
+          <w:trHeight w:val="750"/>
+        </w:trPr>
+        <w:tc>
+          <w:tcPr>
+            <w:tcW w:w="0" w:type="auto"/>
+            <w:tcBorders>
+              <w:top w:val="single" w:sz="4" w:space="0" w:color="000000"/>
+              <w:left w:val="single" w:sz="4" w:space="0" w:color="000000"/>
+              <w:bottom w:val="single" w:sz="4" w:space="0" w:color="000000"/>
+              <w:right w:val="single" w:sz="4" w:space="0" w:color="000000"/>
+            </w:tcBorders>
+            <w:vAlign w:val="center"/>
+            <w:hideMark/>
+          </w:tcPr>
+          <w:p>
+            <w:pPr>
+              <w:spacing w:before="100" w:beforeAutospacing="1" w:after="100" w:afterAutospacing="1"/>
+              <w:rPr>
+                <w:rFonts w:ascii="Times New Roman" w:eastAsia="Times New Roman" w:hAnsi="Times New Roman" w:cs="Times New Roman"/>
+              </w:rPr>
+            </w:pPr>
+            <w:r>
+              <w:rPr>
+                <w:rFonts w:ascii="Calibri" w:eastAsia="Times New Roman" w:hAnsi="Calibri" w:cs="Calibri"/>
+                <w:b/>
+                <w:bCs/>
+              </w:rPr>
+              <w:t xml:space="preserve">Exceptions: </w:t>
+            </w:r>
+          </w:p>
+        </w:tc>
+        <w:tc>
+          <w:tcPr>
+            <w:tcW w:w="0" w:type="auto"/>
+            <w:tcBorders>
+              <w:top w:val="single" w:sz="4" w:space="0" w:color="000000"/>
+              <w:left w:val="single" w:sz="4" w:space="0" w:color="000000"/>
+              <w:bottom w:val="single" w:sz="4" w:space="0" w:color="000000"/>
+              <w:right w:val="single" w:sz="4" w:space="0" w:color="000000"/>
+            </w:tcBorders>
+            <w:vAlign w:val="center"/>
+            <w:hideMark/>
+          </w:tcPr>
+          <w:p>
+            <w:pPr>
+              <w:pStyle w:val="ListParagraph"/>
+              <w:numPr>
+                <w:ilvl w:val="0"/>
+                <w:numId w:val="10"/>
+              </w:numPr>
+              <w:spacing w:before="100" w:beforeAutospacing="1" w:after="100" w:afterAutospacing="1"/>
+              <w:rPr>
+                <w:rFonts w:ascii="Times New Roman" w:eastAsia="Times New Roman" w:hAnsi="Times New Roman" w:cs="Times New Roman"/>
+              </w:rPr>
+            </w:pPr>
+            <w:r>
+              <w:rPr>
+                <w:rFonts w:ascii="Times New Roman" w:eastAsia="Times New Roman" w:hAnsi="Times New Roman" w:cs="Times New Roman"/>
+              </w:rPr>
+              <w:t>Disconnection between client and server</w:t>
+            </w:r>
+            <w:r>
+              <w:rPr>
+                <w:rFonts w:ascii="Times New Roman" w:eastAsia="Times New Roman" w:hAnsi="Times New Roman" w:cs="Times New Roman"/>
+              </w:rPr>
+              <w:t>.</w:t>
+            </w:r>
+          </w:p>
+          <w:p>
+            <w:pPr>
+              <w:pStyle w:val="ListParagraph"/>
+              <w:spacing w:before="100" w:beforeAutospacing="1" w:after="100" w:afterAutospacing="1"/>
+              <w:rPr>
+                <w:rFonts w:ascii="Times New Roman" w:eastAsia="Times New Roman" w:hAnsi="Times New Roman" w:cs="Times New Roman"/>
+              </w:rPr>
+            </w:pPr>
+            <w:r>
+              <w:rPr>
+                <w:rFonts w:ascii="Times New Roman" w:eastAsia="Times New Roman" w:hAnsi="Times New Roman" w:cs="Times New Roman"/>
+              </w:rPr>
+              <w:t>This error will be</w:t>
+            </w:r>
+            <w:r>
+              <w:rPr>
+                <w:rFonts w:ascii="Times New Roman" w:eastAsia="Times New Roman" w:hAnsi="Times New Roman" w:cs="Times New Roman"/>
+              </w:rPr>
+              <w:t xml:space="preserve"> returned</w:t>
+            </w:r>
+            <w:r>
+              <w:rPr>
+                <w:rFonts w:ascii="Times New Roman" w:eastAsia="Times New Roman" w:hAnsi="Times New Roman" w:cs="Times New Roman"/>
+              </w:rPr>
+              <w:t xml:space="preserve"> to the  client with error message which will let user re-click the function button</w:t>
+            </w:r>
+            <w:r>
+              <w:rPr>
+                <w:rFonts w:ascii="Times New Roman" w:eastAsia="Times New Roman" w:hAnsi="Times New Roman" w:cs="Times New Roman"/>
+              </w:rPr>
+              <w:t>.</w:t>
+            </w:r>
+          </w:p>
+        </w:tc>
+      </w:tr>
+    </w:tbl>
+    <w:p/>
+    <w:p/>
+    <w:p>
+      <w:r>
+        <w:t>Case 6:</w:t>
+      </w:r>
+    </w:p>
+    <w:p/>
+    <w:tbl>
+      <w:tblPr>
+        <w:tblW w:w="9737" w:type="dxa"/>
+        <w:tblCellMar>
+          <w:top w:w="15" w:type="dxa"/>
+          <w:left w:w="15" w:type="dxa"/>
+          <w:bottom w:w="15" w:type="dxa"/>
+          <w:right w:w="15" w:type="dxa"/>
+        </w:tblCellMar>
+        <w:tblLook w:val="04A0" w:firstRow="1" w:lastRow="0" w:firstColumn="1" w:lastColumn="0" w:noHBand="0" w:noVBand="1"/>
+      </w:tblPr>
+      <w:tblGrid>
+        <w:gridCol w:w="1584"/>
+        <w:gridCol w:w="8153"/>
+      </w:tblGrid>
+      <w:tr>
+        <w:trPr>
+          <w:trHeight w:val="410"/>
+        </w:trPr>
+        <w:tc>
+          <w:tcPr>
+            <w:tcW w:w="0" w:type="auto"/>
+            <w:tcBorders>
+              <w:top w:val="single" w:sz="4" w:space="0" w:color="000000"/>
+              <w:left w:val="single" w:sz="4" w:space="0" w:color="000000"/>
+              <w:bottom w:val="single" w:sz="4" w:space="0" w:color="000000"/>
+              <w:right w:val="single" w:sz="4" w:space="0" w:color="000000"/>
+            </w:tcBorders>
+            <w:vAlign w:val="center"/>
+            <w:hideMark/>
+          </w:tcPr>
+          <w:p>
+            <w:pPr>
+              <w:spacing w:before="100" w:beforeAutospacing="1" w:after="100" w:afterAutospacing="1"/>
+              <w:rPr>
+                <w:rFonts w:ascii="Times New Roman" w:eastAsia="Times New Roman" w:hAnsi="Times New Roman" w:cs="Times New Roman"/>
+              </w:rPr>
+            </w:pPr>
+            <w:r>
+              <w:rPr>
+                <w:rFonts w:ascii="Calibri" w:eastAsia="Times New Roman" w:hAnsi="Calibri" w:cs="Calibri"/>
+                <w:b/>
+                <w:bCs/>
+              </w:rPr>
+              <w:t xml:space="preserve">Use Case: </w:t>
+            </w:r>
+          </w:p>
+        </w:tc>
+        <w:tc>
+          <w:tcPr>
+            <w:tcW w:w="0" w:type="auto"/>
+            <w:tcBorders>
+              <w:top w:val="single" w:sz="4" w:space="0" w:color="000000"/>
+              <w:left w:val="single" w:sz="4" w:space="0" w:color="000000"/>
+              <w:bottom w:val="single" w:sz="4" w:space="0" w:color="000000"/>
+              <w:right w:val="single" w:sz="4" w:space="0" w:color="000000"/>
+            </w:tcBorders>
+            <w:vAlign w:val="center"/>
+            <w:hideMark/>
+          </w:tcPr>
+          <w:p>
+            <w:pPr>
+              <w:spacing w:before="100" w:beforeAutospacing="1" w:after="100" w:afterAutospacing="1"/>
+              <w:rPr>
+                <w:rFonts w:ascii="Times New Roman" w:eastAsia="Times New Roman" w:hAnsi="Times New Roman" w:cs="Times New Roman"/>
+              </w:rPr>
+            </w:pPr>
+            <w:r>
+              <w:rPr>
+                <w:rFonts w:ascii="Times New Roman" w:eastAsia="Times New Roman" w:hAnsi="Times New Roman" w:cs="Times New Roman"/>
+              </w:rPr>
+              <w:t xml:space="preserve">The system </w:t>
+            </w:r>
+            <w:r>
+              <w:rPr>
+                <w:rFonts w:ascii="Times New Roman" w:eastAsia="Times New Roman" w:hAnsi="Times New Roman" w:cs="Times New Roman"/>
+              </w:rPr>
+              <w:t xml:space="preserve">form a </w:t>
+            </w:r>
+            <w:r>
+              <w:rPr>
+                <w:rFonts w:ascii="Times New Roman" w:eastAsia="Times New Roman" w:hAnsi="Times New Roman" w:cs="Times New Roman"/>
+              </w:rPr>
+              <w:t xml:space="preserve">key words </w:t>
+            </w:r>
+            <w:r>
+              <w:rPr>
+                <w:rFonts w:ascii="Times New Roman" w:eastAsia="Times New Roman" w:hAnsi="Times New Roman" w:cs="Times New Roman"/>
+              </w:rPr>
+              <w:t xml:space="preserve">dictionary </w:t>
+            </w:r>
+            <w:r>
+              <w:rPr>
+                <w:rFonts w:ascii="Times New Roman" w:eastAsia="Times New Roman" w:hAnsi="Times New Roman" w:cs="Times New Roman"/>
+              </w:rPr>
+              <w:t xml:space="preserve">from </w:t>
+            </w:r>
+            <w:r>
+              <w:rPr>
+                <w:rFonts w:ascii="Times New Roman" w:eastAsia="Times New Roman" w:hAnsi="Times New Roman" w:cs="Times New Roman"/>
+              </w:rPr>
+              <w:t>files</w:t>
+            </w:r>
+          </w:p>
+        </w:tc>
+      </w:tr>
+      <w:tr>
+        <w:trPr>
+          <w:trHeight w:val="392"/>
+        </w:trPr>
+        <w:tc>
+          <w:tcPr>
+            <w:tcW w:w="0" w:type="auto"/>
+            <w:tcBorders>
+              <w:top w:val="single" w:sz="4" w:space="0" w:color="000000"/>
+              <w:left w:val="single" w:sz="4" w:space="0" w:color="000000"/>
+              <w:bottom w:val="single" w:sz="4" w:space="0" w:color="000000"/>
+              <w:right w:val="single" w:sz="4" w:space="0" w:color="000000"/>
+            </w:tcBorders>
+            <w:vAlign w:val="center"/>
+            <w:hideMark/>
+          </w:tcPr>
+          <w:p>
+            <w:pPr>
+              <w:spacing w:before="100" w:beforeAutospacing="1" w:after="100" w:afterAutospacing="1"/>
+              <w:rPr>
+                <w:rFonts w:ascii="Times New Roman" w:eastAsia="Times New Roman" w:hAnsi="Times New Roman" w:cs="Times New Roman"/>
+              </w:rPr>
+            </w:pPr>
+            <w:r>
+              <w:rPr>
+                <w:rFonts w:ascii="Calibri" w:eastAsia="Times New Roman" w:hAnsi="Calibri" w:cs="Calibri"/>
+                <w:b/>
+                <w:bCs/>
+              </w:rPr>
+              <w:t xml:space="preserve">Primary Actor: </w:t>
+            </w:r>
+          </w:p>
+        </w:tc>
+        <w:tc>
+          <w:tcPr>
+            <w:tcW w:w="0" w:type="auto"/>
+            <w:tcBorders>
+              <w:top w:val="single" w:sz="4" w:space="0" w:color="000000"/>
+              <w:left w:val="single" w:sz="4" w:space="0" w:color="000000"/>
+              <w:bottom w:val="single" w:sz="4" w:space="0" w:color="000000"/>
+              <w:right w:val="single" w:sz="4" w:space="0" w:color="000000"/>
+            </w:tcBorders>
+            <w:vAlign w:val="center"/>
+            <w:hideMark/>
+          </w:tcPr>
+          <w:p>
+            <w:pPr>
+              <w:spacing w:before="100" w:beforeAutospacing="1" w:after="100" w:afterAutospacing="1"/>
+              <w:rPr>
+                <w:rFonts w:ascii="Times New Roman" w:eastAsia="Times New Roman" w:hAnsi="Times New Roman" w:cs="Times New Roman"/>
+              </w:rPr>
+            </w:pPr>
+            <w:r>
+              <w:rPr>
+                <w:rFonts w:ascii="TimesNewRomanPSMT" w:eastAsia="Times New Roman" w:hAnsi="TimesNewRomanPSMT" w:cs="Times New Roman"/>
+              </w:rPr>
+              <w:t>System</w:t>
+            </w:r>
+          </w:p>
+        </w:tc>
+      </w:tr>
+      <w:tr>
+        <w:trPr>
+          <w:trHeight w:val="802"/>
+        </w:trPr>
+        <w:tc>
+          <w:tcPr>
+            <w:tcW w:w="0" w:type="auto"/>
+            <w:tcBorders>
+              <w:top w:val="single" w:sz="4" w:space="0" w:color="000000"/>
+              <w:left w:val="single" w:sz="4" w:space="0" w:color="000000"/>
+              <w:bottom w:val="single" w:sz="4" w:space="0" w:color="000000"/>
+              <w:right w:val="single" w:sz="4" w:space="0" w:color="000000"/>
+            </w:tcBorders>
+            <w:vAlign w:val="center"/>
+            <w:hideMark/>
+          </w:tcPr>
+          <w:p>
+            <w:pPr>
+              <w:spacing w:before="100" w:beforeAutospacing="1" w:after="100" w:afterAutospacing="1"/>
+              <w:rPr>
+                <w:rFonts w:ascii="Times New Roman" w:eastAsia="Times New Roman" w:hAnsi="Times New Roman" w:cs="Times New Roman"/>
+              </w:rPr>
+            </w:pPr>
+            <w:r>
+              <w:rPr>
+                <w:rFonts w:ascii="Calibri" w:eastAsia="Times New Roman" w:hAnsi="Calibri" w:cs="Calibri"/>
+                <w:b/>
+                <w:bCs/>
+              </w:rPr>
+              <w:t xml:space="preserve">Goal in Context: </w:t>
+            </w:r>
+          </w:p>
+        </w:tc>
+        <w:tc>
+          <w:tcPr>
+            <w:tcW w:w="0" w:type="auto"/>
+            <w:tcBorders>
+              <w:top w:val="single" w:sz="4" w:space="0" w:color="000000"/>
+              <w:left w:val="single" w:sz="4" w:space="0" w:color="000000"/>
+              <w:bottom w:val="single" w:sz="4" w:space="0" w:color="000000"/>
+              <w:right w:val="single" w:sz="4" w:space="0" w:color="000000"/>
+            </w:tcBorders>
+            <w:vAlign w:val="center"/>
+            <w:hideMark/>
+          </w:tcPr>
+          <w:p>
+            <w:pPr>
+              <w:spacing w:before="100" w:beforeAutospacing="1" w:after="100" w:afterAutospacing="1"/>
+              <w:rPr>
+                <w:rFonts w:ascii="TimesNewRomanPSMT" w:eastAsia="Times New Roman" w:hAnsi="TimesNewRomanPSMT" w:cs="Times New Roman"/>
+              </w:rPr>
+            </w:pPr>
+            <w:r>
+              <w:rPr>
+                <w:rFonts w:ascii="TimesNewRomanPSMT" w:eastAsia="Times New Roman" w:hAnsi="TimesNewRomanPSMT" w:cs="Times New Roman"/>
+              </w:rPr>
+              <w:t xml:space="preserve">The goal is to </w:t>
+            </w:r>
+            <w:r>
+              <w:rPr>
+                <w:rFonts w:ascii="TimesNewRomanPSMT" w:eastAsia="Times New Roman" w:hAnsi="TimesNewRomanPSMT" w:cs="Times New Roman"/>
+              </w:rPr>
+              <w:t>retrieve</w:t>
+            </w:r>
+            <w:r>
+              <w:rPr>
+                <w:rFonts w:ascii="TimesNewRomanPSMT" w:eastAsia="Times New Roman" w:hAnsi="TimesNewRomanPSMT" w:cs="Times New Roman"/>
+              </w:rPr>
+              <w:t xml:space="preserve"> </w:t>
+            </w:r>
+            <w:r>
+              <w:rPr>
+                <w:rFonts w:ascii="TimesNewRomanPSMT" w:eastAsia="Times New Roman" w:hAnsi="TimesNewRomanPSMT" w:cs="Times New Roman"/>
+              </w:rPr>
+              <w:t>keywords for further comparison</w:t>
+            </w:r>
+          </w:p>
+        </w:tc>
+      </w:tr>
+      <w:tr>
+        <w:trPr>
+          <w:trHeight w:val="410"/>
+        </w:trPr>
+        <w:tc>
+          <w:tcPr>
+            <w:tcW w:w="0" w:type="auto"/>
+            <w:tcBorders>
+              <w:top w:val="single" w:sz="4" w:space="0" w:color="000000"/>
+              <w:left w:val="single" w:sz="4" w:space="0" w:color="000000"/>
+              <w:bottom w:val="single" w:sz="4" w:space="0" w:color="000000"/>
+              <w:right w:val="single" w:sz="4" w:space="0" w:color="000000"/>
+            </w:tcBorders>
+            <w:vAlign w:val="center"/>
+            <w:hideMark/>
+          </w:tcPr>
+          <w:p>
+            <w:pPr>
+              <w:spacing w:before="100" w:beforeAutospacing="1" w:after="100" w:afterAutospacing="1"/>
+              <w:rPr>
+                <w:rFonts w:ascii="Times New Roman" w:eastAsia="Times New Roman" w:hAnsi="Times New Roman" w:cs="Times New Roman"/>
+              </w:rPr>
+            </w:pPr>
+            <w:r>
+              <w:rPr>
+                <w:rFonts w:ascii="Calibri" w:eastAsia="Times New Roman" w:hAnsi="Calibri" w:cs="Calibri"/>
+                <w:b/>
+                <w:bCs/>
+              </w:rPr>
+              <w:t xml:space="preserve">Preconditions: </w:t>
+            </w:r>
+          </w:p>
+        </w:tc>
+        <w:tc>
+          <w:tcPr>
+            <w:tcW w:w="0" w:type="auto"/>
+            <w:tcBorders>
+              <w:top w:val="single" w:sz="4" w:space="0" w:color="000000"/>
+              <w:left w:val="single" w:sz="4" w:space="0" w:color="000000"/>
+              <w:bottom w:val="single" w:sz="4" w:space="0" w:color="000000"/>
+              <w:right w:val="single" w:sz="4" w:space="0" w:color="000000"/>
+            </w:tcBorders>
+            <w:vAlign w:val="center"/>
+            <w:hideMark/>
+          </w:tcPr>
+          <w:p>
+            <w:pPr>
+              <w:spacing w:before="100" w:beforeAutospacing="1" w:after="100" w:afterAutospacing="1"/>
+              <w:rPr>
+                <w:rFonts w:ascii="Times New Roman" w:eastAsia="Times New Roman" w:hAnsi="Times New Roman" w:cs="Times New Roman"/>
+              </w:rPr>
+            </w:pPr>
+            <w:r>
+              <w:rPr>
+                <w:rFonts w:ascii="TimesNewRomanPSMT" w:eastAsia="Times New Roman" w:hAnsi="TimesNewRomanPSMT" w:cs="Times New Roman"/>
+              </w:rPr>
+              <w:t>The files uploaded to the server from the client and ready to process</w:t>
+            </w:r>
+          </w:p>
+        </w:tc>
+      </w:tr>
+      <w:tr>
+        <w:trPr>
+          <w:trHeight w:val="392"/>
+        </w:trPr>
+        <w:tc>
+          <w:tcPr>
+            <w:tcW w:w="0" w:type="auto"/>
+            <w:tcBorders>
+              <w:top w:val="single" w:sz="4" w:space="0" w:color="000000"/>
+              <w:left w:val="single" w:sz="4" w:space="0" w:color="000000"/>
+              <w:bottom w:val="single" w:sz="4" w:space="0" w:color="000000"/>
+              <w:right w:val="single" w:sz="4" w:space="0" w:color="000000"/>
+            </w:tcBorders>
+            <w:vAlign w:val="center"/>
+            <w:hideMark/>
+          </w:tcPr>
+          <w:p>
+            <w:pPr>
+              <w:spacing w:before="100" w:beforeAutospacing="1" w:after="100" w:afterAutospacing="1"/>
+              <w:rPr>
+                <w:rFonts w:ascii="Times New Roman" w:eastAsia="Times New Roman" w:hAnsi="Times New Roman" w:cs="Times New Roman"/>
+              </w:rPr>
+            </w:pPr>
+            <w:r>
+              <w:rPr>
+                <w:rFonts w:ascii="Calibri" w:eastAsia="Times New Roman" w:hAnsi="Calibri" w:cs="Calibri"/>
+                <w:b/>
+                <w:bCs/>
+              </w:rPr>
+              <w:t xml:space="preserve">Trigger: </w:t>
+            </w:r>
+          </w:p>
+        </w:tc>
+        <w:tc>
+          <w:tcPr>
+            <w:tcW w:w="0" w:type="auto"/>
+            <w:tcBorders>
+              <w:top w:val="single" w:sz="4" w:space="0" w:color="000000"/>
+              <w:left w:val="single" w:sz="4" w:space="0" w:color="000000"/>
+              <w:bottom w:val="single" w:sz="4" w:space="0" w:color="000000"/>
+              <w:right w:val="single" w:sz="4" w:space="0" w:color="000000"/>
+            </w:tcBorders>
+            <w:vAlign w:val="center"/>
+            <w:hideMark/>
+          </w:tcPr>
+          <w:p>
+            <w:pPr>
+              <w:spacing w:before="100" w:beforeAutospacing="1" w:after="100" w:afterAutospacing="1"/>
+              <w:rPr>
+                <w:rFonts w:ascii="Times New Roman" w:eastAsia="Times New Roman" w:hAnsi="Times New Roman" w:cs="Times New Roman"/>
+              </w:rPr>
+            </w:pPr>
+            <w:r>
+              <w:rPr>
+                <w:rFonts w:ascii="TimesNewRomanPSMT" w:eastAsia="Times New Roman" w:hAnsi="TimesNewRomanPSMT" w:cs="Times New Roman"/>
+              </w:rPr>
+              <w:t>The successful upload of the files to the server from the client.</w:t>
+            </w:r>
+          </w:p>
+        </w:tc>
+      </w:tr>
+      <w:tr>
+        <w:trPr>
+          <w:trHeight w:val="766"/>
+        </w:trPr>
+        <w:tc>
+          <w:tcPr>
+            <w:tcW w:w="0" w:type="auto"/>
+            <w:tcBorders>
+              <w:top w:val="single" w:sz="4" w:space="0" w:color="000000"/>
+              <w:left w:val="single" w:sz="4" w:space="0" w:color="000000"/>
+              <w:bottom w:val="single" w:sz="4" w:space="0" w:color="000000"/>
+              <w:right w:val="single" w:sz="4" w:space="0" w:color="000000"/>
+            </w:tcBorders>
+            <w:vAlign w:val="center"/>
+            <w:hideMark/>
+          </w:tcPr>
+          <w:p>
+            <w:pPr>
+              <w:spacing w:before="100" w:beforeAutospacing="1" w:after="100" w:afterAutospacing="1"/>
+              <w:rPr>
+                <w:rFonts w:ascii="Times New Roman" w:eastAsia="Times New Roman" w:hAnsi="Times New Roman" w:cs="Times New Roman"/>
+              </w:rPr>
+            </w:pPr>
+            <w:r>
+              <w:rPr>
+                <w:rFonts w:ascii="Calibri" w:eastAsia="Times New Roman" w:hAnsi="Calibri" w:cs="Calibri"/>
+                <w:b/>
+                <w:bCs/>
+              </w:rPr>
+              <w:t xml:space="preserve">Scenario: </w:t>
+            </w:r>
+          </w:p>
+        </w:tc>
+        <w:tc>
+          <w:tcPr>
+            <w:tcW w:w="0" w:type="auto"/>
+            <w:tcBorders>
+              <w:top w:val="single" w:sz="4" w:space="0" w:color="000000"/>
+              <w:left w:val="single" w:sz="4" w:space="0" w:color="000000"/>
+              <w:bottom w:val="single" w:sz="4" w:space="0" w:color="000000"/>
+              <w:right w:val="single" w:sz="4" w:space="0" w:color="000000"/>
+            </w:tcBorders>
+            <w:vAlign w:val="center"/>
+            <w:hideMark/>
+          </w:tcPr>
+          <w:p>
+            <w:pPr>
+              <w:pStyle w:val="ListParagraph"/>
+              <w:numPr>
+                <w:ilvl w:val="0"/>
+                <w:numId w:val="12"/>
+              </w:numPr>
+              <w:spacing w:before="100" w:beforeAutospacing="1" w:after="100" w:afterAutospacing="1"/>
+              <w:rPr>
+                <w:rFonts w:ascii="Times New Roman" w:eastAsia="Times New Roman" w:hAnsi="Times New Roman" w:cs="Times New Roman"/>
+              </w:rPr>
+            </w:pPr>
+            <w:r>
+              <w:rPr>
+                <w:rFonts w:ascii="Times New Roman" w:eastAsia="Times New Roman" w:hAnsi="Times New Roman" w:cs="Times New Roman"/>
+              </w:rPr>
+              <w:t xml:space="preserve">Server </w:t>
+            </w:r>
+            <w:r>
+              <w:rPr>
+                <w:rFonts w:ascii="Times New Roman" w:eastAsia="Times New Roman" w:hAnsi="Times New Roman" w:cs="Times New Roman"/>
+              </w:rPr>
+              <w:t xml:space="preserve">successfully </w:t>
+            </w:r>
+            <w:r>
+              <w:rPr>
+                <w:rFonts w:ascii="Times New Roman" w:eastAsia="Times New Roman" w:hAnsi="Times New Roman" w:cs="Times New Roman"/>
+              </w:rPr>
+              <w:t>get the uploaded</w:t>
+            </w:r>
+            <w:r>
+              <w:rPr>
+                <w:rFonts w:ascii="Times New Roman" w:eastAsia="Times New Roman" w:hAnsi="Times New Roman" w:cs="Times New Roman"/>
+              </w:rPr>
+              <w:t xml:space="preserve"> files </w:t>
+            </w:r>
+            <w:r>
+              <w:rPr>
+                <w:rFonts w:ascii="Times New Roman" w:eastAsia="Times New Roman" w:hAnsi="Times New Roman" w:cs="Times New Roman"/>
+              </w:rPr>
+              <w:t>from client</w:t>
+            </w:r>
+            <w:r>
+              <w:rPr>
+                <w:rFonts w:ascii="Times New Roman" w:eastAsia="Times New Roman" w:hAnsi="Times New Roman" w:cs="Times New Roman"/>
+              </w:rPr>
+              <w:t xml:space="preserve"> </w:t>
+            </w:r>
+          </w:p>
+          <w:p>
+            <w:pPr>
+              <w:pStyle w:val="ListParagraph"/>
+              <w:numPr>
+                <w:ilvl w:val="0"/>
+                <w:numId w:val="12"/>
+              </w:numPr>
+              <w:spacing w:before="100" w:beforeAutospacing="1" w:after="100" w:afterAutospacing="1"/>
+              <w:rPr>
+                <w:rFonts w:ascii="Times New Roman" w:eastAsia="Times New Roman" w:hAnsi="Times New Roman" w:cs="Times New Roman"/>
+              </w:rPr>
+            </w:pPr>
+            <w:r>
+              <w:rPr>
+                <w:rFonts w:ascii="Times New Roman" w:eastAsia="Times New Roman" w:hAnsi="Times New Roman" w:cs="Times New Roman"/>
+              </w:rPr>
+              <w:t>Th</w:t>
+            </w:r>
+            <w:r>
+              <w:rPr>
+                <w:rFonts w:ascii="Times New Roman" w:eastAsia="Times New Roman" w:hAnsi="Times New Roman" w:cs="Times New Roman"/>
+              </w:rPr>
+              <w:t>e server schedules running the keyword extraction module</w:t>
+            </w:r>
+            <w:r>
+              <w:rPr>
+                <w:rFonts w:ascii="Times New Roman" w:eastAsia="Times New Roman" w:hAnsi="Times New Roman" w:cs="Times New Roman"/>
+              </w:rPr>
+              <w:t xml:space="preserve"> </w:t>
+            </w:r>
+          </w:p>
+        </w:tc>
+      </w:tr>
+      <w:tr>
+        <w:trPr>
+          <w:trHeight w:val="750"/>
+        </w:trPr>
+        <w:tc>
+          <w:tcPr>
+            <w:tcW w:w="0" w:type="auto"/>
+            <w:tcBorders>
+              <w:top w:val="single" w:sz="4" w:space="0" w:color="000000"/>
+              <w:left w:val="single" w:sz="4" w:space="0" w:color="000000"/>
+              <w:bottom w:val="single" w:sz="4" w:space="0" w:color="000000"/>
+              <w:right w:val="single" w:sz="4" w:space="0" w:color="000000"/>
+            </w:tcBorders>
+            <w:vAlign w:val="center"/>
+            <w:hideMark/>
+          </w:tcPr>
+          <w:p>
+            <w:pPr>
+              <w:spacing w:before="100" w:beforeAutospacing="1" w:after="100" w:afterAutospacing="1"/>
+              <w:rPr>
+                <w:rFonts w:ascii="Times New Roman" w:eastAsia="Times New Roman" w:hAnsi="Times New Roman" w:cs="Times New Roman"/>
+              </w:rPr>
+            </w:pPr>
+            <w:r>
+              <w:rPr>
+                <w:rFonts w:ascii="Calibri" w:eastAsia="Times New Roman" w:hAnsi="Calibri" w:cs="Calibri"/>
+                <w:b/>
+                <w:bCs/>
+              </w:rPr>
+              <w:t xml:space="preserve">Exceptions: </w:t>
+            </w:r>
+          </w:p>
+        </w:tc>
+        <w:tc>
+          <w:tcPr>
+            <w:tcW w:w="0" w:type="auto"/>
+            <w:tcBorders>
+              <w:top w:val="single" w:sz="4" w:space="0" w:color="000000"/>
+              <w:left w:val="single" w:sz="4" w:space="0" w:color="000000"/>
+              <w:bottom w:val="single" w:sz="4" w:space="0" w:color="000000"/>
+              <w:right w:val="single" w:sz="4" w:space="0" w:color="000000"/>
+            </w:tcBorders>
+            <w:vAlign w:val="center"/>
+            <w:hideMark/>
+          </w:tcPr>
+          <w:p>
+            <w:pPr>
+              <w:pStyle w:val="ListParagraph"/>
+              <w:numPr>
+                <w:ilvl w:val="0"/>
+                <w:numId w:val="13"/>
+              </w:numPr>
+              <w:spacing w:before="100" w:beforeAutospacing="1" w:after="100" w:afterAutospacing="1"/>
+              <w:rPr>
+                <w:rFonts w:ascii="Times New Roman" w:eastAsia="Times New Roman" w:hAnsi="Times New Roman" w:cs="Times New Roman"/>
+              </w:rPr>
+            </w:pPr>
+            <w:r>
+              <w:rPr>
+                <w:rFonts w:ascii="Times New Roman" w:eastAsia="Times New Roman" w:hAnsi="Times New Roman" w:cs="Times New Roman"/>
+              </w:rPr>
+              <w:t>Unable to analyze files</w:t>
+            </w:r>
+            <w:r>
+              <w:rPr>
+                <w:rFonts w:ascii="Times New Roman" w:eastAsia="Times New Roman" w:hAnsi="Times New Roman" w:cs="Times New Roman"/>
+              </w:rPr>
+              <w:t>.</w:t>
+            </w:r>
+          </w:p>
+          <w:p>
+            <w:pPr>
+              <w:pStyle w:val="ListParagraph"/>
+              <w:numPr>
+                <w:ilvl w:val="1"/>
+                <w:numId w:val="13"/>
+              </w:numPr>
+              <w:spacing w:before="100" w:beforeAutospacing="1" w:after="100" w:afterAutospacing="1"/>
+              <w:rPr>
+                <w:rFonts w:ascii="Times New Roman" w:eastAsia="Times New Roman" w:hAnsi="Times New Roman" w:cs="Times New Roman"/>
+              </w:rPr>
+            </w:pPr>
+            <w:r>
+              <w:rPr>
+                <w:rFonts w:ascii="Times New Roman" w:eastAsia="Times New Roman" w:hAnsi="Times New Roman" w:cs="Times New Roman"/>
+              </w:rPr>
+              <w:t xml:space="preserve">The error is returned to the client showing indicating to </w:t>
+            </w:r>
+            <w:r>
+              <w:rPr>
+                <w:rFonts w:ascii="Times New Roman" w:eastAsia="Times New Roman" w:hAnsi="Times New Roman" w:cs="Times New Roman"/>
+              </w:rPr>
+              <w:t>change upload files</w:t>
+            </w:r>
+            <w:bookmarkStart w:id="0" w:name="_GoBack"/>
+            <w:bookmarkEnd w:id="0"/>
+            <w:r>
+              <w:rPr>
+                <w:rFonts w:ascii="Times New Roman" w:eastAsia="Times New Roman" w:hAnsi="Times New Roman" w:cs="Times New Roman"/>
+              </w:rPr>
+              <w:t xml:space="preserve"> in supported version</w:t>
+            </w:r>
+          </w:p>
+        </w:tc>
+      </w:tr>
+    </w:tbl>
+    <w:p/>
+    <w:p/>
     <w:p/>
     <w:sectPr>
       <w:headerReference w:type="default" r:id="rId7"/>
@@ -2226,7 +3446,7 @@
 </file>
 
 <file path=word/endnotes.xml><?xml version="1.0" encoding="utf-8"?>
-<w:endnotes xmlns:wpc="http://schemas.microsoft.com/office/word/2010/wordprocessingCanvas" xmlns:cx="http://schemas.microsoft.com/office/drawing/2014/chartex" xmlns:cx1="http://schemas.microsoft.com/office/drawing/2015/9/8/chartex" xmlns:cx2="http://schemas.microsoft.com/office/drawing/2015/10/21/chartex" xmlns:cx3="http://schemas.microsoft.com/office/drawing/2016/5/9/chartex" xmlns:cx4="http://schemas.microsoft.com/office/drawing/2016/5/10/chartex" xmlns:cx5="http://schemas.microsoft.com/office/drawing/2016/5/11/chartex" xmlns:cx6="http://schemas.microsoft.com/office/drawing/2016/5/12/chartex" xmlns:cx7="http://schemas.microsoft.com/office/drawing/2016/5/13/chartex" xmlns:cx8="http://schemas.microsoft.com/office/drawing/2016/5/14/chartex" xmlns:mc="http://schemas.openxmlformats.org/markup-compatibility/2006" xmlns:aink="http://schemas.microsoft.com/office/drawing/2016/ink" xmlns:am3d="http://schemas.microsoft.com/office/drawing/2017/model3d" xmlns:o="urn:schemas-microsoft-com:office:office" xmlns:r="http://schemas.openxmlformats.org/officeDocument/2006/relationships" xmlns:m="http://schemas.openxmlformats.org/officeDocument/2006/math" xmlns:v="urn:schemas-microsoft-com:vml" xmlns:wp14="http://schemas.microsoft.com/office/word/2010/wordprocessingDrawing" xmlns:wp="http://schemas.openxmlformats.org/drawingml/2006/wordprocessingDrawing" xmlns:w10="urn:schemas-microsoft-com:office:word" xmlns:w="http://schemas.openxmlformats.org/wordprocessingml/2006/main" xmlns:w14="http://schemas.microsoft.com/office/word/2010/wordml" xmlns:w15="http://schemas.microsoft.com/office/word/2012/wordml" xmlns:w16cid="http://schemas.microsoft.com/office/word/2016/wordml/cid" xmlns:w16se="http://schemas.microsoft.com/office/word/2015/wordml/symex" xmlns:wpg="http://schemas.microsoft.com/office/word/2010/wordprocessingGroup" xmlns:wpi="http://schemas.microsoft.com/office/word/2010/wordprocessingInk" xmlns:wne="http://schemas.microsoft.com/office/word/2006/wordml" xmlns:wps="http://schemas.microsoft.com/office/word/2010/wordprocessingShape" mc:Ignorable="w14 w15 w16se w16cid wp14">
+<w:endnotes xmlns:wpc="http://schemas.microsoft.com/office/word/2010/wordprocessingCanvas" xmlns:mo="http://schemas.microsoft.com/office/mac/office/2008/main" xmlns:mc="http://schemas.openxmlformats.org/markup-compatibility/2006" xmlns:mv="urn:schemas-microsoft-com:mac:vml" xmlns:o="urn:schemas-microsoft-com:office:office" xmlns:r="http://schemas.openxmlformats.org/officeDocument/2006/relationships" xmlns:m="http://schemas.openxmlformats.org/officeDocument/2006/math" xmlns:v="urn:schemas-microsoft-com:vml" xmlns:wp14="http://schemas.microsoft.com/office/word/2010/wordprocessingDrawing" xmlns:wp="http://schemas.openxmlformats.org/drawingml/2006/wordprocessingDrawing" xmlns:w10="urn:schemas-microsoft-com:office:word" xmlns:w="http://schemas.openxmlformats.org/wordprocessingml/2006/main" xmlns:w14="http://schemas.microsoft.com/office/word/2010/wordml" xmlns:w15="http://schemas.microsoft.com/office/word/2012/wordml" xmlns:wpg="http://schemas.microsoft.com/office/word/2010/wordprocessingGroup" xmlns:wpi="http://schemas.microsoft.com/office/word/2010/wordprocessingInk" xmlns:wne="http://schemas.microsoft.com/office/word/2006/wordml" xmlns:wps="http://schemas.microsoft.com/office/word/2010/wordprocessingShape" mc:Ignorable="w14 w15 wp14">
   <w:endnote w:type="separator" w:id="-1">
     <w:p>
       <w:r>
@@ -2245,7 +3465,7 @@
 </file>
 
 <file path=word/footnotes.xml><?xml version="1.0" encoding="utf-8"?>
-<w:footnotes xmlns:wpc="http://schemas.microsoft.com/office/word/2010/wordprocessingCanvas" xmlns:cx="http://schemas.microsoft.com/office/drawing/2014/chartex" xmlns:cx1="http://schemas.microsoft.com/office/drawing/2015/9/8/chartex" xmlns:cx2="http://schemas.microsoft.com/office/drawing/2015/10/21/chartex" xmlns:cx3="http://schemas.microsoft.com/office/drawing/2016/5/9/chartex" xmlns:cx4="http://schemas.microsoft.com/office/drawing/2016/5/10/chartex" xmlns:cx5="http://schemas.microsoft.com/office/drawing/2016/5/11/chartex" xmlns:cx6="http://schemas.microsoft.com/office/drawing/2016/5/12/chartex" xmlns:cx7="http://schemas.microsoft.com/office/drawing/2016/5/13/chartex" xmlns:cx8="http://schemas.microsoft.com/office/drawing/2016/5/14/chartex" xmlns:mc="http://schemas.openxmlformats.org/markup-compatibility/2006" xmlns:aink="http://schemas.microsoft.com/office/drawing/2016/ink" xmlns:am3d="http://schemas.microsoft.com/office/drawing/2017/model3d" xmlns:o="urn:schemas-microsoft-com:office:office" xmlns:r="http://schemas.openxmlformats.org/officeDocument/2006/relationships" xmlns:m="http://schemas.openxmlformats.org/officeDocument/2006/math" xmlns:v="urn:schemas-microsoft-com:vml" xmlns:wp14="http://schemas.microsoft.com/office/word/2010/wordprocessingDrawing" xmlns:wp="http://schemas.openxmlformats.org/drawingml/2006/wordprocessingDrawing" xmlns:w10="urn:schemas-microsoft-com:office:word" xmlns:w="http://schemas.openxmlformats.org/wordprocessingml/2006/main" xmlns:w14="http://schemas.microsoft.com/office/word/2010/wordml" xmlns:w15="http://schemas.microsoft.com/office/word/2012/wordml" xmlns:w16cid="http://schemas.microsoft.com/office/word/2016/wordml/cid" xmlns:w16se="http://schemas.microsoft.com/office/word/2015/wordml/symex" xmlns:wpg="http://schemas.microsoft.com/office/word/2010/wordprocessingGroup" xmlns:wpi="http://schemas.microsoft.com/office/word/2010/wordprocessingInk" xmlns:wne="http://schemas.microsoft.com/office/word/2006/wordml" xmlns:wps="http://schemas.microsoft.com/office/word/2010/wordprocessingShape" mc:Ignorable="w14 w15 w16se w16cid wp14">
+<w:footnotes xmlns:wpc="http://schemas.microsoft.com/office/word/2010/wordprocessingCanvas" xmlns:mo="http://schemas.microsoft.com/office/mac/office/2008/main" xmlns:mc="http://schemas.openxmlformats.org/markup-compatibility/2006" xmlns:mv="urn:schemas-microsoft-com:mac:vml" xmlns:o="urn:schemas-microsoft-com:office:office" xmlns:r="http://schemas.openxmlformats.org/officeDocument/2006/relationships" xmlns:m="http://schemas.openxmlformats.org/officeDocument/2006/math" xmlns:v="urn:schemas-microsoft-com:vml" xmlns:wp14="http://schemas.microsoft.com/office/word/2010/wordprocessingDrawing" xmlns:wp="http://schemas.openxmlformats.org/drawingml/2006/wordprocessingDrawing" xmlns:w10="urn:schemas-microsoft-com:office:word" xmlns:w="http://schemas.openxmlformats.org/wordprocessingml/2006/main" xmlns:w14="http://schemas.microsoft.com/office/word/2010/wordml" xmlns:w15="http://schemas.microsoft.com/office/word/2012/wordml" xmlns:wpg="http://schemas.microsoft.com/office/word/2010/wordprocessingGroup" xmlns:wpi="http://schemas.microsoft.com/office/word/2010/wordprocessingInk" xmlns:wne="http://schemas.microsoft.com/office/word/2006/wordml" xmlns:wps="http://schemas.microsoft.com/office/word/2010/wordprocessingShape" mc:Ignorable="w14 w15 wp14">
   <w:footnote w:type="separator" w:id="-1">
     <w:p>
       <w:r>
@@ -2264,7 +3484,7 @@
 </file>
 
 <file path=word/header1.xml><?xml version="1.0" encoding="utf-8"?>
-<w:hdr xmlns:wpc="http://schemas.microsoft.com/office/word/2010/wordprocessingCanvas" xmlns:cx="http://schemas.microsoft.com/office/drawing/2014/chartex" xmlns:cx1="http://schemas.microsoft.com/office/drawing/2015/9/8/chartex" xmlns:cx2="http://schemas.microsoft.com/office/drawing/2015/10/21/chartex" xmlns:cx3="http://schemas.microsoft.com/office/drawing/2016/5/9/chartex" xmlns:cx4="http://schemas.microsoft.com/office/drawing/2016/5/10/chartex" xmlns:cx5="http://schemas.microsoft.com/office/drawing/2016/5/11/chartex" xmlns:cx6="http://schemas.microsoft.com/office/drawing/2016/5/12/chartex" xmlns:cx7="http://schemas.microsoft.com/office/drawing/2016/5/13/chartex" xmlns:cx8="http://schemas.microsoft.com/office/drawing/2016/5/14/chartex" xmlns:mc="http://schemas.openxmlformats.org/markup-compatibility/2006" xmlns:aink="http://schemas.microsoft.com/office/drawing/2016/ink" xmlns:am3d="http://schemas.microsoft.com/office/drawing/2017/model3d" xmlns:o="urn:schemas-microsoft-com:office:office" xmlns:r="http://schemas.openxmlformats.org/officeDocument/2006/relationships" xmlns:m="http://schemas.openxmlformats.org/officeDocument/2006/math" xmlns:v="urn:schemas-microsoft-com:vml" xmlns:wp14="http://schemas.microsoft.com/office/word/2010/wordprocessingDrawing" xmlns:wp="http://schemas.openxmlformats.org/drawingml/2006/wordprocessingDrawing" xmlns:w10="urn:schemas-microsoft-com:office:word" xmlns:w="http://schemas.openxmlformats.org/wordprocessingml/2006/main" xmlns:w14="http://schemas.microsoft.com/office/word/2010/wordml" xmlns:w15="http://schemas.microsoft.com/office/word/2012/wordml" xmlns:w16cid="http://schemas.microsoft.com/office/word/2016/wordml/cid" xmlns:w16se="http://schemas.microsoft.com/office/word/2015/wordml/symex" xmlns:wpg="http://schemas.microsoft.com/office/word/2010/wordprocessingGroup" xmlns:wpi="http://schemas.microsoft.com/office/word/2010/wordprocessingInk" xmlns:wne="http://schemas.microsoft.com/office/word/2006/wordml" xmlns:wps="http://schemas.microsoft.com/office/word/2010/wordprocessingShape" mc:Ignorable="w14 w15 w16se w16cid wp14">
+<w:hdr xmlns:wpc="http://schemas.microsoft.com/office/word/2010/wordprocessingCanvas" xmlns:mo="http://schemas.microsoft.com/office/mac/office/2008/main" xmlns:mc="http://schemas.openxmlformats.org/markup-compatibility/2006" xmlns:mv="urn:schemas-microsoft-com:mac:vml" xmlns:o="urn:schemas-microsoft-com:office:office" xmlns:r="http://schemas.openxmlformats.org/officeDocument/2006/relationships" xmlns:m="http://schemas.openxmlformats.org/officeDocument/2006/math" xmlns:v="urn:schemas-microsoft-com:vml" xmlns:wp14="http://schemas.microsoft.com/office/word/2010/wordprocessingDrawing" xmlns:wp="http://schemas.openxmlformats.org/drawingml/2006/wordprocessingDrawing" xmlns:w10="urn:schemas-microsoft-com:office:word" xmlns:w="http://schemas.openxmlformats.org/wordprocessingml/2006/main" xmlns:w14="http://schemas.microsoft.com/office/word/2010/wordml" xmlns:w15="http://schemas.microsoft.com/office/word/2012/wordml" xmlns:wpg="http://schemas.microsoft.com/office/word/2010/wordprocessingGroup" xmlns:wpi="http://schemas.microsoft.com/office/word/2010/wordprocessingInk" xmlns:wne="http://schemas.microsoft.com/office/word/2006/wordml" xmlns:wps="http://schemas.microsoft.com/office/word/2010/wordprocessingShape" mc:Ignorable="w14 w15 wp14">
   <w:p>
     <w:pPr>
       <w:pStyle w:val="Header"/>
@@ -2272,11 +3492,12 @@
     <w:r>
       <w:rPr>
         <w:noProof/>
+        <w:lang w:eastAsia="zh-CN"/>
       </w:rPr>
       <mc:AlternateContent>
         <mc:Choice Requires="wps">
           <w:drawing>
-            <wp:anchor distT="0" distB="0" distL="114300" distR="114300" simplePos="0" relativeHeight="251659264" behindDoc="0" locked="0" layoutInCell="1" allowOverlap="1">
+            <wp:anchor distT="0" distB="0" distL="114300" distR="114300" simplePos="0" relativeHeight="251659264" behindDoc="0" locked="0" layoutInCell="1" allowOverlap="1" wp14:anchorId="61ACA55B" wp14:editId="37508846">
               <wp:simplePos x="0" y="0"/>
               <wp:positionH relativeFrom="page">
                 <wp:align>center</wp:align>
@@ -2351,6 +3572,7 @@
                             <w15:appearance w15:val="hidden"/>
                             <w:text/>
                           </w:sdtPr>
+                          <w:sdtEndPr/>
                           <w:sdtContent>
                             <w:p>
                               <w:pPr>
@@ -2399,7 +3621,7 @@
         </mc:Choice>
         <mc:Fallback>
           <w:pict>
-            <v:rect id="Rectangle 47" o:spid="_x0000_s1026" alt="Title: Document Title" style="position:absolute;margin-left:0;margin-top:0;width:1in;height:22.3pt;z-index:251659264;visibility:visible;mso-wrap-style:square;mso-width-percent:941;mso-height-percent:0;mso-top-percent:30;mso-wrap-distance-left:9pt;mso-wrap-distance-top:0;mso-wrap-distance-right:9pt;mso-wrap-distance-bottom:0;mso-position-horizontal:center;mso-position-horizontal-relative:page;mso-position-vertical-relative:page;mso-width-percent:941;mso-height-percent:0;mso-top-percent:30;mso-width-relative:page;mso-height-relative:margin;v-text-anchor:middle" o:gfxdata="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" fillcolor="#44546a [3215]" stroked="f" strokeweight="1pt">
+            <v:rect w14:anchorId="61ACA55B" id="Rectangle 47" o:spid="_x0000_s1026" alt="Title: Document Title" style="position:absolute;margin-left:0;margin-top:0;width:1in;height:22.3pt;z-index:251659264;visibility:visible;mso-wrap-style:square;mso-width-percent:941;mso-height-percent:0;mso-top-percent:30;mso-wrap-distance-left:9pt;mso-wrap-distance-top:0;mso-wrap-distance-right:9pt;mso-wrap-distance-bottom:0;mso-position-horizontal:center;mso-position-horizontal-relative:page;mso-position-vertical-relative:page;mso-width-percent:941;mso-height-percent:0;mso-top-percent:30;mso-width-relative:page;mso-height-relative:margin;v-text-anchor:middle" o:gfxdata="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" fillcolor="#44546a [3215]" stroked="f" strokeweight="1pt">
               <v:textbox inset=",0,,0">
                 <w:txbxContent>
                   <w:sdt>
@@ -2418,6 +3640,7 @@
                       <w15:appearance w15:val="hidden"/>
                       <w:text/>
                     </w:sdtPr>
+                    <w:sdtEndPr/>
                     <w:sdtContent>
                       <w:p>
                         <w:pPr>
@@ -2462,8 +3685,8 @@
 </file>
 
 <file path=word/numbering.xml><?xml version="1.0" encoding="utf-8"?>
-<w:numbering xmlns:wpc="http://schemas.microsoft.com/office/word/2010/wordprocessingCanvas" xmlns:cx="http://schemas.microsoft.com/office/drawing/2014/chartex" xmlns:cx1="http://schemas.microsoft.com/office/drawing/2015/9/8/chartex" xmlns:cx2="http://schemas.microsoft.com/office/drawing/2015/10/21/chartex" xmlns:cx3="http://schemas.microsoft.com/office/drawing/2016/5/9/chartex" xmlns:cx4="http://schemas.microsoft.com/office/drawing/2016/5/10/chartex" xmlns:cx5="http://schemas.microsoft.com/office/drawing/2016/5/11/chartex" xmlns:cx6="http://schemas.microsoft.com/office/drawing/2016/5/12/chartex" xmlns:cx7="http://schemas.microsoft.com/office/drawing/2016/5/13/chartex" xmlns:cx8="http://schemas.microsoft.com/office/drawing/2016/5/14/chartex" xmlns:mc="http://schemas.openxmlformats.org/markup-compatibility/2006" xmlns:aink="http://schemas.microsoft.com/office/drawing/2016/ink" xmlns:am3d="http://schemas.microsoft.com/office/drawing/2017/model3d" xmlns:o="urn:schemas-microsoft-com:office:office" xmlns:r="http://schemas.openxmlformats.org/officeDocument/2006/relationships" xmlns:m="http://schemas.openxmlformats.org/officeDocument/2006/math" xmlns:v="urn:schemas-microsoft-com:vml" xmlns:wp14="http://schemas.microsoft.com/office/word/2010/wordprocessingDrawing" xmlns:wp="http://schemas.openxmlformats.org/drawingml/2006/wordprocessingDrawing" xmlns:w10="urn:schemas-microsoft-com:office:word" xmlns:w="http://schemas.openxmlformats.org/wordprocessingml/2006/main" xmlns:w14="http://schemas.microsoft.com/office/word/2010/wordml" xmlns:w15="http://schemas.microsoft.com/office/word/2012/wordml" xmlns:w16cid="http://schemas.microsoft.com/office/word/2016/wordml/cid" xmlns:w16se="http://schemas.microsoft.com/office/word/2015/wordml/symex" xmlns:wpg="http://schemas.microsoft.com/office/word/2010/wordprocessingGroup" xmlns:wpi="http://schemas.microsoft.com/office/word/2010/wordprocessingInk" xmlns:wne="http://schemas.microsoft.com/office/word/2006/wordml" xmlns:wps="http://schemas.microsoft.com/office/word/2010/wordprocessingShape" mc:Ignorable="w14 w15 w16se w16cid wp14">
-  <w:abstractNum w:abstractNumId="0" w15:restartNumberingAfterBreak="0">
+<w:numbering xmlns:wpc="http://schemas.microsoft.com/office/word/2010/wordprocessingCanvas" xmlns:mo="http://schemas.microsoft.com/office/mac/office/2008/main" xmlns:mc="http://schemas.openxmlformats.org/markup-compatibility/2006" xmlns:mv="urn:schemas-microsoft-com:mac:vml" xmlns:o="urn:schemas-microsoft-com:office:office" xmlns:r="http://schemas.openxmlformats.org/officeDocument/2006/relationships" xmlns:m="http://schemas.openxmlformats.org/officeDocument/2006/math" xmlns:v="urn:schemas-microsoft-com:vml" xmlns:wp14="http://schemas.microsoft.com/office/word/2010/wordprocessingDrawing" xmlns:wp="http://schemas.openxmlformats.org/drawingml/2006/wordprocessingDrawing" xmlns:w10="urn:schemas-microsoft-com:office:word" xmlns:w="http://schemas.openxmlformats.org/wordprocessingml/2006/main" xmlns:w14="http://schemas.microsoft.com/office/word/2010/wordml" xmlns:w15="http://schemas.microsoft.com/office/word/2012/wordml" xmlns:wpg="http://schemas.microsoft.com/office/word/2010/wordprocessingGroup" xmlns:wpi="http://schemas.microsoft.com/office/word/2010/wordprocessingInk" xmlns:wne="http://schemas.microsoft.com/office/word/2006/wordml" xmlns:wps="http://schemas.microsoft.com/office/word/2010/wordprocessingShape" mc:Ignorable="w14 w15 wp14">
+  <w:abstractNum w:abstractNumId="0">
     <w:nsid w:val="01C34EB1"/>
     <w:multiLevelType w:val="hybridMultilevel"/>
     <w:tmpl w:val="B302F0E4"/>
@@ -2576,7 +3799,7 @@
       </w:rPr>
     </w:lvl>
   </w:abstractNum>
-  <w:abstractNum w:abstractNumId="1" w15:restartNumberingAfterBreak="0">
+  <w:abstractNum w:abstractNumId="1">
     <w:nsid w:val="097628B6"/>
     <w:multiLevelType w:val="hybridMultilevel"/>
     <w:tmpl w:val="B302F0E4"/>
@@ -2689,7 +3912,120 @@
       </w:rPr>
     </w:lvl>
   </w:abstractNum>
-  <w:abstractNum w:abstractNumId="2" w15:restartNumberingAfterBreak="0">
+  <w:abstractNum w:abstractNumId="2">
+    <w:nsid w:val="0C8E5D3F"/>
+    <w:multiLevelType w:val="hybridMultilevel"/>
+    <w:tmpl w:val="B302F0E4"/>
+    <w:lvl w:ilvl="0" w:tplc="8E54C458">
+      <w:start w:val="1"/>
+      <w:numFmt w:val="decimal"/>
+      <w:lvlText w:val="%1&gt;"/>
+      <w:lvlJc w:val="left"/>
+      <w:pPr>
+        <w:ind w:left="720" w:hanging="360"/>
+      </w:pPr>
+      <w:rPr>
+        <w:rFonts w:ascii="TimesNewRomanPSMT" w:hAnsi="TimesNewRomanPSMT" w:hint="default"/>
+      </w:rPr>
+    </w:lvl>
+    <w:lvl w:ilvl="1" w:tplc="04090003" w:tentative="1">
+      <w:start w:val="1"/>
+      <w:numFmt w:val="bullet"/>
+      <w:lvlText w:val="o"/>
+      <w:lvlJc w:val="left"/>
+      <w:pPr>
+        <w:ind w:left="1440" w:hanging="360"/>
+      </w:pPr>
+      <w:rPr>
+        <w:rFonts w:ascii="Courier New" w:hAnsi="Courier New" w:cs="Courier New" w:hint="default"/>
+      </w:rPr>
+    </w:lvl>
+    <w:lvl w:ilvl="2" w:tplc="04090005" w:tentative="1">
+      <w:start w:val="1"/>
+      <w:numFmt w:val="bullet"/>
+      <w:lvlText w:val=""/>
+      <w:lvlJc w:val="left"/>
+      <w:pPr>
+        <w:ind w:left="2160" w:hanging="360"/>
+      </w:pPr>
+      <w:rPr>
+        <w:rFonts w:ascii="Wingdings" w:hAnsi="Wingdings" w:hint="default"/>
+      </w:rPr>
+    </w:lvl>
+    <w:lvl w:ilvl="3" w:tplc="04090001" w:tentative="1">
+      <w:start w:val="1"/>
+      <w:numFmt w:val="bullet"/>
+      <w:lvlText w:val=""/>
+      <w:lvlJc w:val="left"/>
+      <w:pPr>
+        <w:ind w:left="2880" w:hanging="360"/>
+      </w:pPr>
+      <w:rPr>
+        <w:rFonts w:ascii="Symbol" w:hAnsi="Symbol" w:hint="default"/>
+      </w:rPr>
+    </w:lvl>
+    <w:lvl w:ilvl="4" w:tplc="04090003" w:tentative="1">
+      <w:start w:val="1"/>
+      <w:numFmt w:val="bullet"/>
+      <w:lvlText w:val="o"/>
+      <w:lvlJc w:val="left"/>
+      <w:pPr>
+        <w:ind w:left="3600" w:hanging="360"/>
+      </w:pPr>
+      <w:rPr>
+        <w:rFonts w:ascii="Courier New" w:hAnsi="Courier New" w:cs="Courier New" w:hint="default"/>
+      </w:rPr>
+    </w:lvl>
+    <w:lvl w:ilvl="5" w:tplc="04090005" w:tentative="1">
+      <w:start w:val="1"/>
+      <w:numFmt w:val="bullet"/>
+      <w:lvlText w:val=""/>
+      <w:lvlJc w:val="left"/>
+      <w:pPr>
+        <w:ind w:left="4320" w:hanging="360"/>
+      </w:pPr>
+      <w:rPr>
+        <w:rFonts w:ascii="Wingdings" w:hAnsi="Wingdings" w:hint="default"/>
+      </w:rPr>
+    </w:lvl>
+    <w:lvl w:ilvl="6" w:tplc="04090001" w:tentative="1">
+      <w:start w:val="1"/>
+      <w:numFmt w:val="bullet"/>
+      <w:lvlText w:val=""/>
+      <w:lvlJc w:val="left"/>
+      <w:pPr>
+        <w:ind w:left="5040" w:hanging="360"/>
+      </w:pPr>
+      <w:rPr>
+        <w:rFonts w:ascii="Symbol" w:hAnsi="Symbol" w:hint="default"/>
+      </w:rPr>
+    </w:lvl>
+    <w:lvl w:ilvl="7" w:tplc="04090003" w:tentative="1">
+      <w:start w:val="1"/>
+      <w:numFmt w:val="bullet"/>
+      <w:lvlText w:val="o"/>
+      <w:lvlJc w:val="left"/>
+      <w:pPr>
+        <w:ind w:left="5760" w:hanging="360"/>
+      </w:pPr>
+      <w:rPr>
+        <w:rFonts w:ascii="Courier New" w:hAnsi="Courier New" w:cs="Courier New" w:hint="default"/>
+      </w:rPr>
+    </w:lvl>
+    <w:lvl w:ilvl="8" w:tplc="04090005" w:tentative="1">
+      <w:start w:val="1"/>
+      <w:numFmt w:val="bullet"/>
+      <w:lvlText w:val=""/>
+      <w:lvlJc w:val="left"/>
+      <w:pPr>
+        <w:ind w:left="6480" w:hanging="360"/>
+      </w:pPr>
+      <w:rPr>
+        <w:rFonts w:ascii="Wingdings" w:hAnsi="Wingdings" w:hint="default"/>
+      </w:rPr>
+    </w:lvl>
+  </w:abstractNum>
+  <w:abstractNum w:abstractNumId="3">
     <w:nsid w:val="13246E25"/>
     <w:multiLevelType w:val="hybridMultilevel"/>
     <w:tmpl w:val="0C7A1B22"/>
@@ -2778,7 +4114,7 @@
       </w:pPr>
     </w:lvl>
   </w:abstractNum>
-  <w:abstractNum w:abstractNumId="3" w15:restartNumberingAfterBreak="0">
+  <w:abstractNum w:abstractNumId="4">
     <w:nsid w:val="1C396E4E"/>
     <w:multiLevelType w:val="hybridMultilevel"/>
     <w:tmpl w:val="0108DEA6"/>
@@ -2867,7 +4203,209 @@
       </w:pPr>
     </w:lvl>
   </w:abstractNum>
-  <w:abstractNum w:abstractNumId="4" w15:restartNumberingAfterBreak="0">
+  <w:abstractNum w:abstractNumId="5">
+    <w:nsid w:val="20466749"/>
+    <w:multiLevelType w:val="hybridMultilevel"/>
+    <w:tmpl w:val="B302F0E4"/>
+    <w:lvl w:ilvl="0" w:tplc="8E54C458">
+      <w:start w:val="1"/>
+      <w:numFmt w:val="decimal"/>
+      <w:lvlText w:val="%1&gt;"/>
+      <w:lvlJc w:val="left"/>
+      <w:pPr>
+        <w:ind w:left="720" w:hanging="360"/>
+      </w:pPr>
+      <w:rPr>
+        <w:rFonts w:ascii="TimesNewRomanPSMT" w:hAnsi="TimesNewRomanPSMT" w:hint="default"/>
+      </w:rPr>
+    </w:lvl>
+    <w:lvl w:ilvl="1" w:tplc="04090003" w:tentative="1">
+      <w:start w:val="1"/>
+      <w:numFmt w:val="bullet"/>
+      <w:lvlText w:val="o"/>
+      <w:lvlJc w:val="left"/>
+      <w:pPr>
+        <w:ind w:left="1440" w:hanging="360"/>
+      </w:pPr>
+      <w:rPr>
+        <w:rFonts w:ascii="Courier New" w:hAnsi="Courier New" w:cs="Courier New" w:hint="default"/>
+      </w:rPr>
+    </w:lvl>
+    <w:lvl w:ilvl="2" w:tplc="04090005" w:tentative="1">
+      <w:start w:val="1"/>
+      <w:numFmt w:val="bullet"/>
+      <w:lvlText w:val=""/>
+      <w:lvlJc w:val="left"/>
+      <w:pPr>
+        <w:ind w:left="2160" w:hanging="360"/>
+      </w:pPr>
+      <w:rPr>
+        <w:rFonts w:ascii="Wingdings" w:hAnsi="Wingdings" w:hint="default"/>
+      </w:rPr>
+    </w:lvl>
+    <w:lvl w:ilvl="3" w:tplc="04090001" w:tentative="1">
+      <w:start w:val="1"/>
+      <w:numFmt w:val="bullet"/>
+      <w:lvlText w:val=""/>
+      <w:lvlJc w:val="left"/>
+      <w:pPr>
+        <w:ind w:left="2880" w:hanging="360"/>
+      </w:pPr>
+      <w:rPr>
+        <w:rFonts w:ascii="Symbol" w:hAnsi="Symbol" w:hint="default"/>
+      </w:rPr>
+    </w:lvl>
+    <w:lvl w:ilvl="4" w:tplc="04090003" w:tentative="1">
+      <w:start w:val="1"/>
+      <w:numFmt w:val="bullet"/>
+      <w:lvlText w:val="o"/>
+      <w:lvlJc w:val="left"/>
+      <w:pPr>
+        <w:ind w:left="3600" w:hanging="360"/>
+      </w:pPr>
+      <w:rPr>
+        <w:rFonts w:ascii="Courier New" w:hAnsi="Courier New" w:cs="Courier New" w:hint="default"/>
+      </w:rPr>
+    </w:lvl>
+    <w:lvl w:ilvl="5" w:tplc="04090005" w:tentative="1">
+      <w:start w:val="1"/>
+      <w:numFmt w:val="bullet"/>
+      <w:lvlText w:val=""/>
+      <w:lvlJc w:val="left"/>
+      <w:pPr>
+        <w:ind w:left="4320" w:hanging="360"/>
+      </w:pPr>
+      <w:rPr>
+        <w:rFonts w:ascii="Wingdings" w:hAnsi="Wingdings" w:hint="default"/>
+      </w:rPr>
+    </w:lvl>
+    <w:lvl w:ilvl="6" w:tplc="04090001" w:tentative="1">
+      <w:start w:val="1"/>
+      <w:numFmt w:val="bullet"/>
+      <w:lvlText w:val=""/>
+      <w:lvlJc w:val="left"/>
+      <w:pPr>
+        <w:ind w:left="5040" w:hanging="360"/>
+      </w:pPr>
+      <w:rPr>
+        <w:rFonts w:ascii="Symbol" w:hAnsi="Symbol" w:hint="default"/>
+      </w:rPr>
+    </w:lvl>
+    <w:lvl w:ilvl="7" w:tplc="04090003" w:tentative="1">
+      <w:start w:val="1"/>
+      <w:numFmt w:val="bullet"/>
+      <w:lvlText w:val="o"/>
+      <w:lvlJc w:val="left"/>
+      <w:pPr>
+        <w:ind w:left="5760" w:hanging="360"/>
+      </w:pPr>
+      <w:rPr>
+        <w:rFonts w:ascii="Courier New" w:hAnsi="Courier New" w:cs="Courier New" w:hint="default"/>
+      </w:rPr>
+    </w:lvl>
+    <w:lvl w:ilvl="8" w:tplc="04090005" w:tentative="1">
+      <w:start w:val="1"/>
+      <w:numFmt w:val="bullet"/>
+      <w:lvlText w:val=""/>
+      <w:lvlJc w:val="left"/>
+      <w:pPr>
+        <w:ind w:left="6480" w:hanging="360"/>
+      </w:pPr>
+      <w:rPr>
+        <w:rFonts w:ascii="Wingdings" w:hAnsi="Wingdings" w:hint="default"/>
+      </w:rPr>
+    </w:lvl>
+  </w:abstractNum>
+  <w:abstractNum w:abstractNumId="6">
+    <w:nsid w:val="23937990"/>
+    <w:multiLevelType w:val="hybridMultilevel"/>
+    <w:tmpl w:val="473407C2"/>
+    <w:lvl w:ilvl="0" w:tplc="8E54C458">
+      <w:start w:val="1"/>
+      <w:numFmt w:val="decimal"/>
+      <w:lvlText w:val="%1&gt;"/>
+      <w:lvlJc w:val="left"/>
+      <w:pPr>
+        <w:ind w:left="720" w:hanging="360"/>
+      </w:pPr>
+      <w:rPr>
+        <w:rFonts w:ascii="TimesNewRomanPSMT" w:hAnsi="TimesNewRomanPSMT" w:hint="default"/>
+      </w:rPr>
+    </w:lvl>
+    <w:lvl w:ilvl="1" w:tplc="04090019">
+      <w:start w:val="1"/>
+      <w:numFmt w:val="lowerLetter"/>
+      <w:lvlText w:val="%2."/>
+      <w:lvlJc w:val="left"/>
+      <w:pPr>
+        <w:ind w:left="1440" w:hanging="360"/>
+      </w:pPr>
+    </w:lvl>
+    <w:lvl w:ilvl="2" w:tplc="0409001B" w:tentative="1">
+      <w:start w:val="1"/>
+      <w:numFmt w:val="lowerRoman"/>
+      <w:lvlText w:val="%3."/>
+      <w:lvlJc w:val="right"/>
+      <w:pPr>
+        <w:ind w:left="2160" w:hanging="180"/>
+      </w:pPr>
+    </w:lvl>
+    <w:lvl w:ilvl="3" w:tplc="0409000F" w:tentative="1">
+      <w:start w:val="1"/>
+      <w:numFmt w:val="decimal"/>
+      <w:lvlText w:val="%4."/>
+      <w:lvlJc w:val="left"/>
+      <w:pPr>
+        <w:ind w:left="2880" w:hanging="360"/>
+      </w:pPr>
+    </w:lvl>
+    <w:lvl w:ilvl="4" w:tplc="04090019" w:tentative="1">
+      <w:start w:val="1"/>
+      <w:numFmt w:val="lowerLetter"/>
+      <w:lvlText w:val="%5."/>
+      <w:lvlJc w:val="left"/>
+      <w:pPr>
+        <w:ind w:left="3600" w:hanging="360"/>
+      </w:pPr>
+    </w:lvl>
+    <w:lvl w:ilvl="5" w:tplc="0409001B" w:tentative="1">
+      <w:start w:val="1"/>
+      <w:numFmt w:val="lowerRoman"/>
+      <w:lvlText w:val="%6."/>
+      <w:lvlJc w:val="right"/>
+      <w:pPr>
+        <w:ind w:left="4320" w:hanging="180"/>
+      </w:pPr>
+    </w:lvl>
+    <w:lvl w:ilvl="6" w:tplc="0409000F" w:tentative="1">
+      <w:start w:val="1"/>
+      <w:numFmt w:val="decimal"/>
+      <w:lvlText w:val="%7."/>
+      <w:lvlJc w:val="left"/>
+      <w:pPr>
+        <w:ind w:left="5040" w:hanging="360"/>
+      </w:pPr>
+    </w:lvl>
+    <w:lvl w:ilvl="7" w:tplc="04090019" w:tentative="1">
+      <w:start w:val="1"/>
+      <w:numFmt w:val="lowerLetter"/>
+      <w:lvlText w:val="%8."/>
+      <w:lvlJc w:val="left"/>
+      <w:pPr>
+        <w:ind w:left="5760" w:hanging="360"/>
+      </w:pPr>
+    </w:lvl>
+    <w:lvl w:ilvl="8" w:tplc="0409001B" w:tentative="1">
+      <w:start w:val="1"/>
+      <w:numFmt w:val="lowerRoman"/>
+      <w:lvlText w:val="%9."/>
+      <w:lvlJc w:val="right"/>
+      <w:pPr>
+        <w:ind w:left="6480" w:hanging="180"/>
+      </w:pPr>
+    </w:lvl>
+  </w:abstractNum>
+  <w:abstractNum w:abstractNumId="7">
     <w:nsid w:val="24016577"/>
     <w:multiLevelType w:val="hybridMultilevel"/>
     <w:tmpl w:val="B302F0E4"/>
@@ -2980,7 +4518,7 @@
       </w:rPr>
     </w:lvl>
   </w:abstractNum>
-  <w:abstractNum w:abstractNumId="5" w15:restartNumberingAfterBreak="0">
+  <w:abstractNum w:abstractNumId="8">
     <w:nsid w:val="429810FF"/>
     <w:multiLevelType w:val="hybridMultilevel"/>
     <w:tmpl w:val="B302F0E4"/>
@@ -3093,7 +4631,7 @@
       </w:rPr>
     </w:lvl>
   </w:abstractNum>
-  <w:abstractNum w:abstractNumId="6" w15:restartNumberingAfterBreak="0">
+  <w:abstractNum w:abstractNumId="9">
     <w:nsid w:val="4A14296A"/>
     <w:multiLevelType w:val="hybridMultilevel"/>
     <w:tmpl w:val="108627EA"/>
@@ -3182,7 +4720,96 @@
       </w:pPr>
     </w:lvl>
   </w:abstractNum>
-  <w:abstractNum w:abstractNumId="7" w15:restartNumberingAfterBreak="0">
+  <w:abstractNum w:abstractNumId="10">
+    <w:nsid w:val="4B583556"/>
+    <w:multiLevelType w:val="hybridMultilevel"/>
+    <w:tmpl w:val="473407C2"/>
+    <w:lvl w:ilvl="0" w:tplc="8E54C458">
+      <w:start w:val="1"/>
+      <w:numFmt w:val="decimal"/>
+      <w:lvlText w:val="%1&gt;"/>
+      <w:lvlJc w:val="left"/>
+      <w:pPr>
+        <w:ind w:left="720" w:hanging="360"/>
+      </w:pPr>
+      <w:rPr>
+        <w:rFonts w:ascii="TimesNewRomanPSMT" w:hAnsi="TimesNewRomanPSMT" w:hint="default"/>
+      </w:rPr>
+    </w:lvl>
+    <w:lvl w:ilvl="1" w:tplc="04090019">
+      <w:start w:val="1"/>
+      <w:numFmt w:val="lowerLetter"/>
+      <w:lvlText w:val="%2."/>
+      <w:lvlJc w:val="left"/>
+      <w:pPr>
+        <w:ind w:left="1440" w:hanging="360"/>
+      </w:pPr>
+    </w:lvl>
+    <w:lvl w:ilvl="2" w:tplc="0409001B" w:tentative="1">
+      <w:start w:val="1"/>
+      <w:numFmt w:val="lowerRoman"/>
+      <w:lvlText w:val="%3."/>
+      <w:lvlJc w:val="right"/>
+      <w:pPr>
+        <w:ind w:left="2160" w:hanging="180"/>
+      </w:pPr>
+    </w:lvl>
+    <w:lvl w:ilvl="3" w:tplc="0409000F" w:tentative="1">
+      <w:start w:val="1"/>
+      <w:numFmt w:val="decimal"/>
+      <w:lvlText w:val="%4."/>
+      <w:lvlJc w:val="left"/>
+      <w:pPr>
+        <w:ind w:left="2880" w:hanging="360"/>
+      </w:pPr>
+    </w:lvl>
+    <w:lvl w:ilvl="4" w:tplc="04090019" w:tentative="1">
+      <w:start w:val="1"/>
+      <w:numFmt w:val="lowerLetter"/>
+      <w:lvlText w:val="%5."/>
+      <w:lvlJc w:val="left"/>
+      <w:pPr>
+        <w:ind w:left="3600" w:hanging="360"/>
+      </w:pPr>
+    </w:lvl>
+    <w:lvl w:ilvl="5" w:tplc="0409001B" w:tentative="1">
+      <w:start w:val="1"/>
+      <w:numFmt w:val="lowerRoman"/>
+      <w:lvlText w:val="%6."/>
+      <w:lvlJc w:val="right"/>
+      <w:pPr>
+        <w:ind w:left="4320" w:hanging="180"/>
+      </w:pPr>
+    </w:lvl>
+    <w:lvl w:ilvl="6" w:tplc="0409000F" w:tentative="1">
+      <w:start w:val="1"/>
+      <w:numFmt w:val="decimal"/>
+      <w:lvlText w:val="%7."/>
+      <w:lvlJc w:val="left"/>
+      <w:pPr>
+        <w:ind w:left="5040" w:hanging="360"/>
+      </w:pPr>
+    </w:lvl>
+    <w:lvl w:ilvl="7" w:tplc="04090019" w:tentative="1">
+      <w:start w:val="1"/>
+      <w:numFmt w:val="lowerLetter"/>
+      <w:lvlText w:val="%8."/>
+      <w:lvlJc w:val="left"/>
+      <w:pPr>
+        <w:ind w:left="5760" w:hanging="360"/>
+      </w:pPr>
+    </w:lvl>
+    <w:lvl w:ilvl="8" w:tplc="0409001B" w:tentative="1">
+      <w:start w:val="1"/>
+      <w:numFmt w:val="lowerRoman"/>
+      <w:lvlText w:val="%9."/>
+      <w:lvlJc w:val="right"/>
+      <w:pPr>
+        <w:ind w:left="6480" w:hanging="180"/>
+      </w:pPr>
+    </w:lvl>
+  </w:abstractNum>
+  <w:abstractNum w:abstractNumId="11">
     <w:nsid w:val="65F9462E"/>
     <w:multiLevelType w:val="hybridMultilevel"/>
     <w:tmpl w:val="0C7A1B22"/>
@@ -3271,7 +4898,7 @@
       </w:pPr>
     </w:lvl>
   </w:abstractNum>
-  <w:abstractNum w:abstractNumId="8" w15:restartNumberingAfterBreak="0">
+  <w:abstractNum w:abstractNumId="12">
     <w:nsid w:val="7EF37343"/>
     <w:multiLevelType w:val="hybridMultilevel"/>
     <w:tmpl w:val="473407C2"/>
@@ -3361,37 +4988,49 @@
     </w:lvl>
   </w:abstractNum>
   <w:num w:numId="1">
-    <w:abstractNumId w:val="3"/>
+    <w:abstractNumId w:val="4"/>
   </w:num>
   <w:num w:numId="2">
     <w:abstractNumId w:val="1"/>
   </w:num>
   <w:num w:numId="3">
-    <w:abstractNumId w:val="7"/>
+    <w:abstractNumId w:val="11"/>
   </w:num>
   <w:num w:numId="4">
     <w:abstractNumId w:val="0"/>
   </w:num>
   <w:num w:numId="5">
+    <w:abstractNumId w:val="3"/>
+  </w:num>
+  <w:num w:numId="6">
+    <w:abstractNumId w:val="7"/>
+  </w:num>
+  <w:num w:numId="7">
+    <w:abstractNumId w:val="9"/>
+  </w:num>
+  <w:num w:numId="8">
+    <w:abstractNumId w:val="8"/>
+  </w:num>
+  <w:num w:numId="9">
+    <w:abstractNumId w:val="12"/>
+  </w:num>
+  <w:num w:numId="10">
+    <w:abstractNumId w:val="10"/>
+  </w:num>
+  <w:num w:numId="11">
     <w:abstractNumId w:val="2"/>
   </w:num>
-  <w:num w:numId="6">
-    <w:abstractNumId w:val="4"/>
-  </w:num>
-  <w:num w:numId="7">
-    <w:abstractNumId w:val="6"/>
-  </w:num>
-  <w:num w:numId="8">
+  <w:num w:numId="12">
     <w:abstractNumId w:val="5"/>
   </w:num>
-  <w:num w:numId="9">
-    <w:abstractNumId w:val="8"/>
+  <w:num w:numId="13">
+    <w:abstractNumId w:val="6"/>
   </w:num>
 </w:numbering>
 </file>
 
 <file path=word/styles.xml><?xml version="1.0" encoding="utf-8"?>
-<w:styles xmlns:mc="http://schemas.openxmlformats.org/markup-compatibility/2006" xmlns:r="http://schemas.openxmlformats.org/officeDocument/2006/relationships" xmlns:w="http://schemas.openxmlformats.org/wordprocessingml/2006/main" xmlns:w14="http://schemas.microsoft.com/office/word/2010/wordml" xmlns:w15="http://schemas.microsoft.com/office/word/2012/wordml" xmlns:w16cid="http://schemas.microsoft.com/office/word/2016/wordml/cid" xmlns:w16se="http://schemas.microsoft.com/office/word/2015/wordml/symex" mc:Ignorable="w14 w15 w16se w16cid">
+<w:styles xmlns:mc="http://schemas.openxmlformats.org/markup-compatibility/2006" xmlns:r="http://schemas.openxmlformats.org/officeDocument/2006/relationships" xmlns:w="http://schemas.openxmlformats.org/wordprocessingml/2006/main" xmlns:w14="http://schemas.microsoft.com/office/word/2010/wordml" xmlns:w15="http://schemas.microsoft.com/office/word/2012/wordml" mc:Ignorable="w14 w15">
   <w:docDefaults>
     <w:rPrDefault>
       <w:rPr>
@@ -3403,7 +5042,7 @@
     </w:rPrDefault>
     <w:pPrDefault/>
   </w:docDefaults>
-  <w:latentStyles w:defLockedState="0" w:defUIPriority="99" w:defSemiHidden="0" w:defUnhideWhenUsed="0" w:defQFormat="0" w:count="375">
+  <w:latentStyles w:defLockedState="0" w:defUIPriority="99" w:defSemiHidden="0" w:defUnhideWhenUsed="0" w:defQFormat="0" w:count="382">
     <w:lsdException w:name="Normal" w:uiPriority="0" w:qFormat="1"/>
     <w:lsdException w:name="heading 1" w:uiPriority="9" w:qFormat="1"/>
     <w:lsdException w:name="heading 2" w:semiHidden="1" w:uiPriority="9" w:unhideWhenUsed="1" w:qFormat="1"/>

</xml_diff>